<commit_message>
final files for backup
Former-commit-id: 1bc998408b820482d75f4f92b8d5b54298f923b8
</commit_message>
<xml_diff>
--- a/Transactions - Stream/Fluxo de Mensagens no sistema Millennium.docx
+++ b/Transactions - Stream/Fluxo de Mensagens no sistema Millennium.docx
@@ -937,1125 +937,1117 @@
         <w:t xml:space="preserve">1º canal e mais antigo é X2X que se pode ver no programa </w:t>
       </w:r>
       <w:r>
-        <w:t xml:space="preserve">X2RCVBUF no qual constrói o </w:t>
+        <w:t xml:space="preserve">X2RCVBUF no qual constrói o header da </w:t>
       </w:r>
       <w:proofErr w:type="spellStart"/>
       <w:r>
-        <w:t>header</w:t>
+        <w:t>messagem</w:t>
       </w:r>
       <w:proofErr w:type="spellEnd"/>
       <w:r>
-        <w:t xml:space="preserve"> da </w:t>
+        <w:t xml:space="preserve">/buffer </w:t>
+      </w:r>
+    </w:p>
+    <w:p>
+      <w:pPr>
+        <w:pStyle w:val="PargrafodaLista"/>
+      </w:pPr>
+    </w:p>
+    <w:p>
+      <w:pPr>
+        <w:shd w:val="clear" w:color="auto" w:fill="1E1E1E"/>
+        <w:spacing w:after="0" w:line="285" w:lineRule="atLeast"/>
+        <w:rPr>
+          <w:rFonts w:ascii="Consolas" w:eastAsia="Times New Roman" w:hAnsi="Consolas" w:cs="Times New Roman"/>
+          <w:color w:val="D4D4D4"/>
+          <w:sz w:val="21"/>
+          <w:szCs w:val="21"/>
+          <w:lang w:eastAsia="pt-PT"/>
+        </w:rPr>
+      </w:pPr>
+    </w:p>
+    <w:p>
+      <w:pPr>
+        <w:shd w:val="clear" w:color="auto" w:fill="1E1E1E"/>
+        <w:spacing w:after="0" w:line="285" w:lineRule="atLeast"/>
+        <w:rPr>
+          <w:rFonts w:ascii="Consolas" w:eastAsia="Times New Roman" w:hAnsi="Consolas" w:cs="Times New Roman"/>
+          <w:color w:val="D4D4D4"/>
+          <w:sz w:val="21"/>
+          <w:szCs w:val="21"/>
+          <w:lang w:val="en-US" w:eastAsia="pt-PT"/>
+        </w:rPr>
+      </w:pPr>
+      <w:r>
+        <w:rPr>
+          <w:rFonts w:ascii="Consolas" w:eastAsia="Times New Roman" w:hAnsi="Consolas" w:cs="Times New Roman"/>
+          <w:color w:val="D4D4D4"/>
+          <w:sz w:val="21"/>
+          <w:szCs w:val="21"/>
+          <w:lang w:eastAsia="pt-PT"/>
+        </w:rPr>
+        <w:t>           </w:t>
+      </w:r>
+      <w:r>
+        <w:rPr>
+          <w:rFonts w:ascii="Consolas" w:eastAsia="Times New Roman" w:hAnsi="Consolas" w:cs="Times New Roman"/>
+          <w:color w:val="C586C0"/>
+          <w:sz w:val="21"/>
+          <w:szCs w:val="21"/>
+          <w:lang w:val="en-US" w:eastAsia="pt-PT"/>
+        </w:rPr>
+        <w:t>IF</w:t>
+      </w:r>
+      <w:r>
+        <w:rPr>
+          <w:rFonts w:ascii="Consolas" w:eastAsia="Times New Roman" w:hAnsi="Consolas" w:cs="Times New Roman"/>
+          <w:color w:val="D4D4D4"/>
+          <w:sz w:val="21"/>
+          <w:szCs w:val="21"/>
+          <w:lang w:val="en-US" w:eastAsia="pt-PT"/>
+        </w:rPr>
+        <w:t> (X2X_I4_STATION) </w:t>
+      </w:r>
+      <w:r>
+        <w:rPr>
+          <w:rFonts w:ascii="Consolas" w:eastAsia="Times New Roman" w:hAnsi="Consolas" w:cs="Times New Roman"/>
+          <w:color w:val="C586C0"/>
+          <w:sz w:val="21"/>
+          <w:szCs w:val="21"/>
+          <w:lang w:val="en-US" w:eastAsia="pt-PT"/>
+        </w:rPr>
+        <w:t>THEN</w:t>
+      </w:r>
+    </w:p>
+    <w:p>
+      <w:pPr>
+        <w:shd w:val="clear" w:color="auto" w:fill="1E1E1E"/>
+        <w:spacing w:after="0" w:line="285" w:lineRule="atLeast"/>
+        <w:rPr>
+          <w:rFonts w:ascii="Consolas" w:eastAsia="Times New Roman" w:hAnsi="Consolas" w:cs="Times New Roman"/>
+          <w:color w:val="D4D4D4"/>
+          <w:sz w:val="21"/>
+          <w:szCs w:val="21"/>
+          <w:lang w:val="en-US" w:eastAsia="pt-PT"/>
+        </w:rPr>
+      </w:pPr>
+      <w:r>
+        <w:rPr>
+          <w:rFonts w:ascii="Consolas" w:eastAsia="Times New Roman" w:hAnsi="Consolas" w:cs="Times New Roman"/>
+          <w:color w:val="D4D4D4"/>
+          <w:sz w:val="21"/>
+          <w:szCs w:val="21"/>
+          <w:lang w:val="en-US" w:eastAsia="pt-PT"/>
+        </w:rPr>
+        <w:t>          PRO(TERNUM,PROBUF)=TERMINAL_NO</w:t>
+      </w:r>
+    </w:p>
+    <w:p>
+      <w:pPr>
+        <w:shd w:val="clear" w:color="auto" w:fill="1E1E1E"/>
+        <w:spacing w:after="0" w:line="285" w:lineRule="atLeast"/>
+        <w:rPr>
+          <w:rFonts w:ascii="Consolas" w:eastAsia="Times New Roman" w:hAnsi="Consolas" w:cs="Times New Roman"/>
+          <w:color w:val="D4D4D4"/>
+          <w:sz w:val="21"/>
+          <w:szCs w:val="21"/>
+          <w:lang w:val="en-US" w:eastAsia="pt-PT"/>
+        </w:rPr>
+      </w:pPr>
+      <w:r>
+        <w:rPr>
+          <w:rFonts w:ascii="Consolas" w:eastAsia="Times New Roman" w:hAnsi="Consolas" w:cs="Times New Roman"/>
+          <w:color w:val="D4D4D4"/>
+          <w:sz w:val="21"/>
+          <w:szCs w:val="21"/>
+          <w:lang w:val="en-US" w:eastAsia="pt-PT"/>
+        </w:rPr>
+        <w:t>          PRO(LINENO,PROBUF)=STATION_NO</w:t>
+      </w:r>
+    </w:p>
+    <w:p>
+      <w:pPr>
+        <w:shd w:val="clear" w:color="auto" w:fill="1E1E1E"/>
+        <w:spacing w:after="0" w:line="285" w:lineRule="atLeast"/>
+        <w:rPr>
+          <w:rFonts w:ascii="Consolas" w:eastAsia="Times New Roman" w:hAnsi="Consolas" w:cs="Times New Roman"/>
+          <w:color w:val="D4D4D4"/>
+          <w:sz w:val="21"/>
+          <w:szCs w:val="21"/>
+          <w:lang w:val="en-US" w:eastAsia="pt-PT"/>
+        </w:rPr>
+      </w:pPr>
+      <w:r>
+        <w:rPr>
+          <w:rFonts w:ascii="Consolas" w:eastAsia="Times New Roman" w:hAnsi="Consolas" w:cs="Times New Roman"/>
+          <w:color w:val="D4D4D4"/>
+          <w:sz w:val="21"/>
+          <w:szCs w:val="21"/>
+          <w:lang w:val="en-US" w:eastAsia="pt-PT"/>
+        </w:rPr>
+        <w:t>       </w:t>
+      </w:r>
+      <w:r>
+        <w:rPr>
+          <w:rFonts w:ascii="Consolas" w:eastAsia="Times New Roman" w:hAnsi="Consolas" w:cs="Times New Roman"/>
+          <w:color w:val="C586C0"/>
+          <w:sz w:val="21"/>
+          <w:szCs w:val="21"/>
+          <w:lang w:val="en-US" w:eastAsia="pt-PT"/>
+        </w:rPr>
+        <w:t>ELSE</w:t>
+      </w:r>
+    </w:p>
+    <w:p>
+      <w:pPr>
+        <w:shd w:val="clear" w:color="auto" w:fill="1E1E1E"/>
+        <w:spacing w:after="0" w:line="285" w:lineRule="atLeast"/>
+        <w:rPr>
+          <w:rFonts w:ascii="Consolas" w:eastAsia="Times New Roman" w:hAnsi="Consolas" w:cs="Times New Roman"/>
+          <w:color w:val="D4D4D4"/>
+          <w:sz w:val="21"/>
+          <w:szCs w:val="21"/>
+          <w:lang w:val="en-US" w:eastAsia="pt-PT"/>
+        </w:rPr>
+      </w:pPr>
+      <w:r>
+        <w:rPr>
+          <w:rFonts w:ascii="Consolas" w:eastAsia="Times New Roman" w:hAnsi="Consolas" w:cs="Times New Roman"/>
+          <w:color w:val="D4D4D4"/>
+          <w:sz w:val="21"/>
+          <w:szCs w:val="21"/>
+          <w:lang w:val="en-US" w:eastAsia="pt-PT"/>
+        </w:rPr>
+        <w:t>          HPRO(TERNUM,PROBUF)=TERMINAL_NO</w:t>
+      </w:r>
+    </w:p>
+    <w:p>
+      <w:pPr>
+        <w:shd w:val="clear" w:color="auto" w:fill="1E1E1E"/>
+        <w:spacing w:after="0" w:line="285" w:lineRule="atLeast"/>
+        <w:rPr>
+          <w:rFonts w:ascii="Consolas" w:eastAsia="Times New Roman" w:hAnsi="Consolas" w:cs="Times New Roman"/>
+          <w:color w:val="D4D4D4"/>
+          <w:sz w:val="21"/>
+          <w:szCs w:val="21"/>
+          <w:lang w:val="en-US" w:eastAsia="pt-PT"/>
+        </w:rPr>
+      </w:pPr>
+      <w:r>
+        <w:rPr>
+          <w:rFonts w:ascii="Consolas" w:eastAsia="Times New Roman" w:hAnsi="Consolas" w:cs="Times New Roman"/>
+          <w:color w:val="D4D4D4"/>
+          <w:sz w:val="21"/>
+          <w:szCs w:val="21"/>
+          <w:lang w:val="en-US" w:eastAsia="pt-PT"/>
+        </w:rPr>
+        <w:t>          HPRO(LINENO,PROBUF)=STATION_NO</w:t>
+      </w:r>
+    </w:p>
+    <w:p>
+      <w:pPr>
+        <w:shd w:val="clear" w:color="auto" w:fill="1E1E1E"/>
+        <w:spacing w:after="0" w:line="285" w:lineRule="atLeast"/>
+        <w:rPr>
+          <w:rFonts w:ascii="Consolas" w:eastAsia="Times New Roman" w:hAnsi="Consolas" w:cs="Times New Roman"/>
+          <w:color w:val="D4D4D4"/>
+          <w:sz w:val="21"/>
+          <w:szCs w:val="21"/>
+          <w:lang w:val="en-US" w:eastAsia="pt-PT"/>
+        </w:rPr>
+      </w:pPr>
+      <w:r>
+        <w:rPr>
+          <w:rFonts w:ascii="Consolas" w:eastAsia="Times New Roman" w:hAnsi="Consolas" w:cs="Times New Roman"/>
+          <w:color w:val="D4D4D4"/>
+          <w:sz w:val="21"/>
+          <w:szCs w:val="21"/>
+          <w:lang w:val="en-US" w:eastAsia="pt-PT"/>
+        </w:rPr>
+        <w:t>       </w:t>
+      </w:r>
+      <w:r>
+        <w:rPr>
+          <w:rFonts w:ascii="Consolas" w:eastAsia="Times New Roman" w:hAnsi="Consolas" w:cs="Times New Roman"/>
+          <w:color w:val="C586C0"/>
+          <w:sz w:val="21"/>
+          <w:szCs w:val="21"/>
+          <w:lang w:val="en-US" w:eastAsia="pt-PT"/>
+        </w:rPr>
+        <w:t>ENDIF</w:t>
+      </w:r>
+    </w:p>
+    <w:p>
+      <w:pPr>
+        <w:shd w:val="clear" w:color="auto" w:fill="1E1E1E"/>
+        <w:spacing w:after="0" w:line="285" w:lineRule="atLeast"/>
+        <w:rPr>
+          <w:rFonts w:ascii="Consolas" w:eastAsia="Times New Roman" w:hAnsi="Consolas" w:cs="Times New Roman"/>
+          <w:color w:val="D4D4D4"/>
+          <w:sz w:val="21"/>
+          <w:szCs w:val="21"/>
+          <w:lang w:val="en-US" w:eastAsia="pt-PT"/>
+        </w:rPr>
+      </w:pPr>
+    </w:p>
+    <w:p>
+      <w:pPr>
+        <w:shd w:val="clear" w:color="auto" w:fill="1E1E1E"/>
+        <w:spacing w:after="0" w:line="285" w:lineRule="atLeast"/>
+        <w:rPr>
+          <w:rFonts w:ascii="Consolas" w:eastAsia="Times New Roman" w:hAnsi="Consolas" w:cs="Times New Roman"/>
+          <w:color w:val="D4D4D4"/>
+          <w:sz w:val="21"/>
+          <w:szCs w:val="21"/>
+          <w:lang w:val="en-US" w:eastAsia="pt-PT"/>
+        </w:rPr>
+      </w:pPr>
+      <w:r>
+        <w:rPr>
+          <w:rFonts w:ascii="Consolas" w:eastAsia="Times New Roman" w:hAnsi="Consolas" w:cs="Times New Roman"/>
+          <w:color w:val="6A9955"/>
+          <w:sz w:val="21"/>
+          <w:szCs w:val="21"/>
+          <w:lang w:val="en-US" w:eastAsia="pt-PT"/>
+        </w:rPr>
+        <w:t>C          ***** End V04 changes *****</w:t>
+      </w:r>
+    </w:p>
+    <w:p>
+      <w:pPr>
+        <w:shd w:val="clear" w:color="auto" w:fill="1E1E1E"/>
+        <w:spacing w:after="0" w:line="285" w:lineRule="atLeast"/>
+        <w:rPr>
+          <w:rFonts w:ascii="Consolas" w:eastAsia="Times New Roman" w:hAnsi="Consolas" w:cs="Times New Roman"/>
+          <w:color w:val="D4D4D4"/>
+          <w:sz w:val="21"/>
+          <w:szCs w:val="21"/>
+          <w:lang w:val="en-US" w:eastAsia="pt-PT"/>
+        </w:rPr>
+      </w:pPr>
+    </w:p>
+    <w:p>
+      <w:pPr>
+        <w:shd w:val="clear" w:color="auto" w:fill="1E1E1E"/>
+        <w:spacing w:after="0" w:line="285" w:lineRule="atLeast"/>
+        <w:rPr>
+          <w:rFonts w:ascii="Consolas" w:eastAsia="Times New Roman" w:hAnsi="Consolas" w:cs="Times New Roman"/>
+          <w:color w:val="D4D4D4"/>
+          <w:sz w:val="21"/>
+          <w:szCs w:val="21"/>
+          <w:lang w:val="en-US" w:eastAsia="pt-PT"/>
+        </w:rPr>
+      </w:pPr>
+      <w:r>
+        <w:rPr>
+          <w:rFonts w:ascii="Consolas" w:eastAsia="Times New Roman" w:hAnsi="Consolas" w:cs="Times New Roman"/>
+          <w:color w:val="D4D4D4"/>
+          <w:sz w:val="21"/>
+          <w:szCs w:val="21"/>
+          <w:lang w:val="en-US" w:eastAsia="pt-PT"/>
+        </w:rPr>
+        <w:t>       HPRO(PRCSRC,PROBUF)=X2X_COM</w:t>
+      </w:r>
+    </w:p>
+    <w:p>
+      <w:pPr>
+        <w:shd w:val="clear" w:color="auto" w:fill="1E1E1E"/>
+        <w:spacing w:after="0" w:line="285" w:lineRule="atLeast"/>
+        <w:rPr>
+          <w:rFonts w:ascii="Consolas" w:eastAsia="Times New Roman" w:hAnsi="Consolas" w:cs="Times New Roman"/>
+          <w:color w:val="D4D4D4"/>
+          <w:sz w:val="21"/>
+          <w:szCs w:val="21"/>
+          <w:lang w:val="en-US" w:eastAsia="pt-PT"/>
+        </w:rPr>
+      </w:pPr>
+      <w:r>
+        <w:rPr>
+          <w:rFonts w:ascii="Consolas" w:eastAsia="Times New Roman" w:hAnsi="Consolas" w:cs="Times New Roman"/>
+          <w:color w:val="D4D4D4"/>
+          <w:sz w:val="21"/>
+          <w:szCs w:val="21"/>
+          <w:lang w:val="en-US" w:eastAsia="pt-PT"/>
+        </w:rPr>
+        <w:t>       HPRO(PRCDST,PROBUF)=</w:t>
+      </w:r>
+      <w:r>
+        <w:rPr>
+          <w:rFonts w:ascii="Consolas" w:eastAsia="Times New Roman" w:hAnsi="Consolas" w:cs="Times New Roman"/>
+          <w:color w:val="B5CEA8"/>
+          <w:sz w:val="21"/>
+          <w:szCs w:val="21"/>
+          <w:lang w:val="en-US" w:eastAsia="pt-PT"/>
+        </w:rPr>
+        <w:t>0</w:t>
+      </w:r>
+    </w:p>
+    <w:p>
+      <w:pPr>
+        <w:shd w:val="clear" w:color="auto" w:fill="1E1E1E"/>
+        <w:spacing w:after="0" w:line="285" w:lineRule="atLeast"/>
+        <w:rPr>
+          <w:rFonts w:ascii="Consolas" w:eastAsia="Times New Roman" w:hAnsi="Consolas" w:cs="Times New Roman"/>
+          <w:color w:val="D4D4D4"/>
+          <w:sz w:val="21"/>
+          <w:szCs w:val="21"/>
+          <w:lang w:val="en-US" w:eastAsia="pt-PT"/>
+        </w:rPr>
+      </w:pPr>
+      <w:r>
+        <w:rPr>
+          <w:rFonts w:ascii="Consolas" w:eastAsia="Times New Roman" w:hAnsi="Consolas" w:cs="Times New Roman"/>
+          <w:color w:val="D4D4D4"/>
+          <w:sz w:val="21"/>
+          <w:szCs w:val="21"/>
+          <w:lang w:val="en-US" w:eastAsia="pt-PT"/>
+        </w:rPr>
+        <w:t>       HPRO(X2X_CONNCTL_OVR,PROBUF)=</w:t>
+      </w:r>
+      <w:r>
+        <w:rPr>
+          <w:rFonts w:ascii="Consolas" w:eastAsia="Times New Roman" w:hAnsi="Consolas" w:cs="Times New Roman"/>
+          <w:color w:val="B5CEA8"/>
+          <w:sz w:val="21"/>
+          <w:szCs w:val="21"/>
+          <w:lang w:val="en-US" w:eastAsia="pt-PT"/>
+        </w:rPr>
+        <w:t>0</w:t>
+      </w:r>
+    </w:p>
+    <w:p>
+      <w:pPr>
+        <w:shd w:val="clear" w:color="auto" w:fill="1E1E1E"/>
+        <w:spacing w:after="0" w:line="285" w:lineRule="atLeast"/>
+        <w:rPr>
+          <w:rFonts w:ascii="Consolas" w:eastAsia="Times New Roman" w:hAnsi="Consolas" w:cs="Times New Roman"/>
+          <w:color w:val="D4D4D4"/>
+          <w:sz w:val="21"/>
+          <w:szCs w:val="21"/>
+          <w:lang w:val="en-US" w:eastAsia="pt-PT"/>
+        </w:rPr>
+      </w:pPr>
+      <w:r>
+        <w:rPr>
+          <w:rFonts w:ascii="Consolas" w:eastAsia="Times New Roman" w:hAnsi="Consolas" w:cs="Times New Roman"/>
+          <w:color w:val="D4D4D4"/>
+          <w:sz w:val="21"/>
+          <w:szCs w:val="21"/>
+          <w:lang w:val="en-US" w:eastAsia="pt-PT"/>
+        </w:rPr>
+        <w:t>       </w:t>
+      </w:r>
+      <w:r>
+        <w:rPr>
+          <w:rFonts w:ascii="Consolas" w:eastAsia="Times New Roman" w:hAnsi="Consolas" w:cs="Times New Roman"/>
+          <w:color w:val="D4D4D4"/>
+          <w:sz w:val="21"/>
+          <w:szCs w:val="21"/>
+          <w:lang w:val="en-US" w:eastAsia="pt-PT"/>
+        </w:rPr>
+        <w:t>HPRO(X2X_DELIVER_OVR,PROBUF)=</w:t>
+      </w:r>
+      <w:r>
+        <w:rPr>
+          <w:rFonts w:ascii="Consolas" w:eastAsia="Times New Roman" w:hAnsi="Consolas" w:cs="Times New Roman"/>
+          <w:color w:val="B5CEA8"/>
+          <w:sz w:val="21"/>
+          <w:szCs w:val="21"/>
+          <w:lang w:val="en-US" w:eastAsia="pt-PT"/>
+        </w:rPr>
+        <w:t>0</w:t>
+      </w:r>
+    </w:p>
+    <w:p>
+      <w:pPr>
+        <w:shd w:val="clear" w:color="auto" w:fill="1E1E1E"/>
+        <w:spacing w:after="0" w:line="285" w:lineRule="atLeast"/>
+        <w:rPr>
+          <w:rFonts w:ascii="Consolas" w:eastAsia="Times New Roman" w:hAnsi="Consolas" w:cs="Times New Roman"/>
+          <w:color w:val="D4D4D4"/>
+          <w:sz w:val="21"/>
+          <w:szCs w:val="21"/>
+          <w:lang w:val="en-US" w:eastAsia="pt-PT"/>
+        </w:rPr>
+      </w:pPr>
+      <w:r>
+        <w:rPr>
+          <w:rFonts w:ascii="Consolas" w:eastAsia="Times New Roman" w:hAnsi="Consolas" w:cs="Times New Roman"/>
+          <w:color w:val="D4D4D4"/>
+          <w:sz w:val="21"/>
+          <w:szCs w:val="21"/>
+          <w:lang w:val="en-US" w:eastAsia="pt-PT"/>
+        </w:rPr>
+        <w:t>       </w:t>
+      </w:r>
+      <w:r>
+        <w:rPr>
+          <w:rFonts w:ascii="Consolas" w:eastAsia="Times New Roman" w:hAnsi="Consolas" w:cs="Times New Roman"/>
+          <w:color w:val="D4D4D4"/>
+          <w:sz w:val="21"/>
+          <w:szCs w:val="21"/>
+          <w:lang w:val="en-US" w:eastAsia="pt-PT"/>
+        </w:rPr>
+        <w:t>HPRO(X2X_HOST_ID,PROBUF)=HOST_ID</w:t>
+      </w:r>
+    </w:p>
+    <w:p>
+      <w:pPr>
+        <w:shd w:val="clear" w:color="auto" w:fill="1E1E1E"/>
+        <w:spacing w:after="0" w:line="285" w:lineRule="atLeast"/>
+        <w:rPr>
+          <w:rFonts w:ascii="Consolas" w:eastAsia="Times New Roman" w:hAnsi="Consolas" w:cs="Times New Roman"/>
+          <w:color w:val="D4D4D4"/>
+          <w:sz w:val="21"/>
+          <w:szCs w:val="21"/>
+          <w:lang w:eastAsia="pt-PT"/>
+        </w:rPr>
+      </w:pPr>
+      <w:r>
+        <w:rPr>
+          <w:rFonts w:ascii="Consolas" w:eastAsia="Times New Roman" w:hAnsi="Consolas" w:cs="Times New Roman"/>
+          <w:color w:val="D4D4D4"/>
+          <w:sz w:val="21"/>
+          <w:szCs w:val="21"/>
+          <w:lang w:val="en-US" w:eastAsia="pt-PT"/>
+        </w:rPr>
+        <w:t>       </w:t>
+      </w:r>
+      <w:r>
+        <w:rPr>
+          <w:rFonts w:ascii="Consolas" w:eastAsia="Times New Roman" w:hAnsi="Consolas" w:cs="Times New Roman"/>
+          <w:color w:val="D4D4D4"/>
+          <w:sz w:val="21"/>
+          <w:szCs w:val="21"/>
+          <w:lang w:eastAsia="pt-PT"/>
+        </w:rPr>
+        <w:t>HPRO(TRCODE,PROBUF)=TYPREG</w:t>
+      </w:r>
+    </w:p>
+    <w:p>
+      <w:pPr>
+        <w:shd w:val="clear" w:color="auto" w:fill="1E1E1E"/>
+        <w:spacing w:after="0" w:line="285" w:lineRule="atLeast"/>
+        <w:rPr>
+          <w:rFonts w:ascii="Consolas" w:eastAsia="Times New Roman" w:hAnsi="Consolas" w:cs="Times New Roman"/>
+          <w:color w:val="D4D4D4"/>
+          <w:sz w:val="21"/>
+          <w:szCs w:val="21"/>
+          <w:lang w:eastAsia="pt-PT"/>
+        </w:rPr>
+      </w:pPr>
+      <w:r>
+        <w:rPr>
+          <w:rFonts w:ascii="Consolas" w:eastAsia="Times New Roman" w:hAnsi="Consolas" w:cs="Times New Roman"/>
+          <w:color w:val="D4D4D4"/>
+          <w:sz w:val="21"/>
+          <w:szCs w:val="21"/>
+          <w:lang w:eastAsia="pt-PT"/>
+        </w:rPr>
+        <w:t>       HPRO(QUENUM,PROBUF)=QIN</w:t>
+      </w:r>
+    </w:p>
+    <w:p>
+      <w:pPr>
+        <w:shd w:val="clear" w:color="auto" w:fill="1E1E1E"/>
+        <w:spacing w:after="0" w:line="285" w:lineRule="atLeast"/>
+        <w:rPr>
+          <w:rFonts w:ascii="Consolas" w:eastAsia="Times New Roman" w:hAnsi="Consolas" w:cs="Times New Roman"/>
+          <w:color w:val="D4D4D4"/>
+          <w:sz w:val="21"/>
+          <w:szCs w:val="21"/>
+          <w:lang w:val="en-US" w:eastAsia="pt-PT"/>
+        </w:rPr>
+      </w:pPr>
+      <w:r>
+        <w:rPr>
+          <w:rFonts w:ascii="Consolas" w:eastAsia="Times New Roman" w:hAnsi="Consolas" w:cs="Times New Roman"/>
+          <w:color w:val="D4D4D4"/>
+          <w:sz w:val="21"/>
+          <w:szCs w:val="21"/>
+          <w:lang w:eastAsia="pt-PT"/>
+        </w:rPr>
+        <w:t>       </w:t>
+      </w:r>
+      <w:r>
+        <w:rPr>
+          <w:rFonts w:ascii="Consolas" w:eastAsia="Times New Roman" w:hAnsi="Consolas" w:cs="Times New Roman"/>
+          <w:color w:val="D4D4D4"/>
+          <w:sz w:val="21"/>
+          <w:szCs w:val="21"/>
+          <w:lang w:val="en-US" w:eastAsia="pt-PT"/>
+        </w:rPr>
+        <w:t>HPRO(MSGNUM,PROBUF)=</w:t>
+      </w:r>
+      <w:r>
+        <w:rPr>
+          <w:rFonts w:ascii="Consolas" w:eastAsia="Times New Roman" w:hAnsi="Consolas" w:cs="Times New Roman"/>
+          <w:color w:val="B5CEA8"/>
+          <w:sz w:val="21"/>
+          <w:szCs w:val="21"/>
+          <w:lang w:val="en-US" w:eastAsia="pt-PT"/>
+        </w:rPr>
+        <w:t>0</w:t>
+      </w:r>
+    </w:p>
+    <w:p>
+      <w:pPr>
+        <w:shd w:val="clear" w:color="auto" w:fill="1E1E1E"/>
+        <w:spacing w:after="0" w:line="285" w:lineRule="atLeast"/>
+        <w:rPr>
+          <w:rFonts w:ascii="Consolas" w:eastAsia="Times New Roman" w:hAnsi="Consolas" w:cs="Times New Roman"/>
+          <w:color w:val="D4D4D4"/>
+          <w:sz w:val="21"/>
+          <w:szCs w:val="21"/>
+          <w:lang w:val="en-US" w:eastAsia="pt-PT"/>
+        </w:rPr>
+      </w:pPr>
+      <w:r>
+        <w:rPr>
+          <w:rFonts w:ascii="Consolas" w:eastAsia="Times New Roman" w:hAnsi="Consolas" w:cs="Times New Roman"/>
+          <w:color w:val="D4D4D4"/>
+          <w:sz w:val="21"/>
+          <w:szCs w:val="21"/>
+          <w:lang w:val="en-US" w:eastAsia="pt-PT"/>
+        </w:rPr>
+        <w:t>       PRO(TIMOFF,PROBUF)=X2X_LOOP_TIME</w:t>
+      </w:r>
+    </w:p>
+    <w:p>
+      <w:pPr>
+        <w:shd w:val="clear" w:color="auto" w:fill="1E1E1E"/>
+        <w:spacing w:after="0" w:line="285" w:lineRule="atLeast"/>
+        <w:rPr>
+          <w:rFonts w:ascii="Consolas" w:eastAsia="Times New Roman" w:hAnsi="Consolas" w:cs="Times New Roman"/>
+          <w:color w:val="D4D4D4"/>
+          <w:sz w:val="21"/>
+          <w:szCs w:val="21"/>
+          <w:lang w:val="en-US" w:eastAsia="pt-PT"/>
+        </w:rPr>
+      </w:pPr>
+      <w:r>
+        <w:rPr>
+          <w:rFonts w:ascii="Consolas" w:eastAsia="Times New Roman" w:hAnsi="Consolas" w:cs="Times New Roman"/>
+          <w:color w:val="D4D4D4"/>
+          <w:sz w:val="21"/>
+          <w:szCs w:val="21"/>
+          <w:lang w:val="en-US" w:eastAsia="pt-PT"/>
+        </w:rPr>
+        <w:t>       HPRO(INPLEN,PROBUF)=MES_LEN</w:t>
+      </w:r>
+    </w:p>
+    <w:p>
+      <w:pPr>
+        <w:shd w:val="clear" w:color="auto" w:fill="1E1E1E"/>
+        <w:spacing w:after="0" w:line="285" w:lineRule="atLeast"/>
+        <w:rPr>
+          <w:rFonts w:ascii="Consolas" w:eastAsia="Times New Roman" w:hAnsi="Consolas" w:cs="Times New Roman"/>
+          <w:color w:val="D4D4D4"/>
+          <w:sz w:val="21"/>
+          <w:szCs w:val="21"/>
+          <w:lang w:val="en-US" w:eastAsia="pt-PT"/>
+        </w:rPr>
+      </w:pPr>
+      <w:r>
+        <w:rPr>
+          <w:rFonts w:ascii="Consolas" w:eastAsia="Times New Roman" w:hAnsi="Consolas" w:cs="Times New Roman"/>
+          <w:color w:val="D4D4D4"/>
+          <w:sz w:val="21"/>
+          <w:szCs w:val="21"/>
+          <w:lang w:val="en-US" w:eastAsia="pt-PT"/>
+        </w:rPr>
+        <w:t>       HPRO(X2X_DEST,PROBUF)=DEST_LAYER</w:t>
+      </w:r>
+    </w:p>
+    <w:p>
+      <w:pPr>
+        <w:shd w:val="clear" w:color="auto" w:fill="1E1E1E"/>
+        <w:spacing w:after="0" w:line="285" w:lineRule="atLeast"/>
+        <w:rPr>
+          <w:rFonts w:ascii="Consolas" w:eastAsia="Times New Roman" w:hAnsi="Consolas" w:cs="Times New Roman"/>
+          <w:color w:val="D4D4D4"/>
+          <w:sz w:val="21"/>
+          <w:szCs w:val="21"/>
+          <w:lang w:val="en-US" w:eastAsia="pt-PT"/>
+        </w:rPr>
+      </w:pPr>
+      <w:r>
+        <w:rPr>
+          <w:rFonts w:ascii="Consolas" w:eastAsia="Times New Roman" w:hAnsi="Consolas" w:cs="Times New Roman"/>
+          <w:color w:val="D4D4D4"/>
+          <w:sz w:val="21"/>
+          <w:szCs w:val="21"/>
+          <w:lang w:val="en-US" w:eastAsia="pt-PT"/>
+        </w:rPr>
+        <w:t>       HPRO(X2X_LINK,PROBUF)=</w:t>
+      </w:r>
+      <w:r>
+        <w:rPr>
+          <w:rFonts w:ascii="Consolas" w:eastAsia="Times New Roman" w:hAnsi="Consolas" w:cs="Times New Roman"/>
+          <w:color w:val="B5CEA8"/>
+          <w:sz w:val="21"/>
+          <w:szCs w:val="21"/>
+          <w:lang w:val="en-US" w:eastAsia="pt-PT"/>
+        </w:rPr>
+        <w:t>0</w:t>
+      </w:r>
+    </w:p>
+    <w:p>
+      <w:pPr>
+        <w:shd w:val="clear" w:color="auto" w:fill="1E1E1E"/>
+        <w:spacing w:after="0" w:line="285" w:lineRule="atLeast"/>
+        <w:rPr>
+          <w:rFonts w:ascii="Consolas" w:eastAsia="Times New Roman" w:hAnsi="Consolas" w:cs="Times New Roman"/>
+          <w:color w:val="D4D4D4"/>
+          <w:sz w:val="21"/>
+          <w:szCs w:val="21"/>
+          <w:lang w:val="en-US" w:eastAsia="pt-PT"/>
+        </w:rPr>
+      </w:pPr>
+    </w:p>
+    <w:p>
+      <w:pPr>
+        <w:shd w:val="clear" w:color="auto" w:fill="1E1E1E"/>
+        <w:spacing w:after="0" w:line="285" w:lineRule="atLeast"/>
+        <w:rPr>
+          <w:rFonts w:ascii="Consolas" w:eastAsia="Times New Roman" w:hAnsi="Consolas" w:cs="Times New Roman"/>
+          <w:color w:val="D4D4D4"/>
+          <w:sz w:val="21"/>
+          <w:szCs w:val="21"/>
+          <w:lang w:val="en-US" w:eastAsia="pt-PT"/>
+        </w:rPr>
+      </w:pPr>
+      <w:r>
+        <w:rPr>
+          <w:rFonts w:ascii="Consolas" w:eastAsia="Times New Roman" w:hAnsi="Consolas" w:cs="Times New Roman"/>
+          <w:color w:val="6A9955"/>
+          <w:sz w:val="21"/>
+          <w:szCs w:val="21"/>
+          <w:lang w:val="en-US" w:eastAsia="pt-PT"/>
+        </w:rPr>
+        <w:t>C          ***** Start V04 changes *****</w:t>
+      </w:r>
+    </w:p>
+    <w:p>
+      <w:pPr>
+        <w:shd w:val="clear" w:color="auto" w:fill="1E1E1E"/>
+        <w:spacing w:after="0" w:line="285" w:lineRule="atLeast"/>
+        <w:rPr>
+          <w:rFonts w:ascii="Consolas" w:eastAsia="Times New Roman" w:hAnsi="Consolas" w:cs="Times New Roman"/>
+          <w:color w:val="D4D4D4"/>
+          <w:sz w:val="21"/>
+          <w:szCs w:val="21"/>
+          <w:lang w:val="en-US" w:eastAsia="pt-PT"/>
+        </w:rPr>
+      </w:pPr>
+    </w:p>
+    <w:p>
+      <w:pPr>
+        <w:shd w:val="clear" w:color="auto" w:fill="1E1E1E"/>
+        <w:spacing w:after="0" w:line="285" w:lineRule="atLeast"/>
+        <w:rPr>
+          <w:rFonts w:ascii="Consolas" w:eastAsia="Times New Roman" w:hAnsi="Consolas" w:cs="Times New Roman"/>
+          <w:color w:val="D4D4D4"/>
+          <w:sz w:val="21"/>
+          <w:szCs w:val="21"/>
+          <w:lang w:val="en-US" w:eastAsia="pt-PT"/>
+        </w:rPr>
+      </w:pPr>
+      <w:r>
+        <w:rPr>
+          <w:rFonts w:ascii="Consolas" w:eastAsia="Times New Roman" w:hAnsi="Consolas" w:cs="Times New Roman"/>
+          <w:color w:val="D4D4D4"/>
+          <w:sz w:val="21"/>
+          <w:szCs w:val="21"/>
+          <w:lang w:val="en-US" w:eastAsia="pt-PT"/>
+        </w:rPr>
+        <w:t>           </w:t>
+      </w:r>
+      <w:r>
+        <w:rPr>
+          <w:rFonts w:ascii="Consolas" w:eastAsia="Times New Roman" w:hAnsi="Consolas" w:cs="Times New Roman"/>
+          <w:color w:val="C586C0"/>
+          <w:sz w:val="21"/>
+          <w:szCs w:val="21"/>
+          <w:lang w:val="en-US" w:eastAsia="pt-PT"/>
+        </w:rPr>
+        <w:t>IF</w:t>
+      </w:r>
+      <w:r>
+        <w:rPr>
+          <w:rFonts w:ascii="Consolas" w:eastAsia="Times New Roman" w:hAnsi="Consolas" w:cs="Times New Roman"/>
+          <w:color w:val="D4D4D4"/>
+          <w:sz w:val="21"/>
+          <w:szCs w:val="21"/>
+          <w:lang w:val="en-US" w:eastAsia="pt-PT"/>
+        </w:rPr>
+        <w:t> (X2X_I4_STATION) </w:t>
+      </w:r>
+      <w:r>
+        <w:rPr>
+          <w:rFonts w:ascii="Consolas" w:eastAsia="Times New Roman" w:hAnsi="Consolas" w:cs="Times New Roman"/>
+          <w:color w:val="C586C0"/>
+          <w:sz w:val="21"/>
+          <w:szCs w:val="21"/>
+          <w:lang w:val="en-US" w:eastAsia="pt-PT"/>
+        </w:rPr>
+        <w:t>THEN</w:t>
+      </w:r>
+    </w:p>
+    <w:p>
+      <w:pPr>
+        <w:shd w:val="clear" w:color="auto" w:fill="1E1E1E"/>
+        <w:spacing w:after="0" w:line="285" w:lineRule="atLeast"/>
+        <w:rPr>
+          <w:rFonts w:ascii="Consolas" w:eastAsia="Times New Roman" w:hAnsi="Consolas" w:cs="Times New Roman"/>
+          <w:color w:val="D4D4D4"/>
+          <w:sz w:val="21"/>
+          <w:szCs w:val="21"/>
+          <w:lang w:val="en-US" w:eastAsia="pt-PT"/>
+        </w:rPr>
+      </w:pPr>
+      <w:r>
+        <w:rPr>
+          <w:rFonts w:ascii="Consolas" w:eastAsia="Times New Roman" w:hAnsi="Consolas" w:cs="Times New Roman"/>
+          <w:color w:val="D4D4D4"/>
+          <w:sz w:val="21"/>
+          <w:szCs w:val="21"/>
+          <w:lang w:val="en-US" w:eastAsia="pt-PT"/>
+        </w:rPr>
+        <w:t>          </w:t>
+      </w:r>
+      <w:r>
+        <w:rPr>
+          <w:rFonts w:ascii="Consolas" w:eastAsia="Times New Roman" w:hAnsi="Consolas" w:cs="Times New Roman"/>
+          <w:color w:val="C586C0"/>
+          <w:sz w:val="21"/>
+          <w:szCs w:val="21"/>
+          <w:lang w:val="en-US" w:eastAsia="pt-PT"/>
+        </w:rPr>
+        <w:t>IF</w:t>
+      </w:r>
+      <w:r>
+        <w:rPr>
+          <w:rFonts w:ascii="Consolas" w:eastAsia="Times New Roman" w:hAnsi="Consolas" w:cs="Times New Roman"/>
+          <w:color w:val="D4D4D4"/>
+          <w:sz w:val="21"/>
+          <w:szCs w:val="21"/>
+          <w:lang w:val="en-US" w:eastAsia="pt-PT"/>
+        </w:rPr>
+        <w:t> (</w:t>
+      </w:r>
+      <w:r>
+        <w:rPr>
+          <w:rFonts w:ascii="Consolas" w:eastAsia="Times New Roman" w:hAnsi="Consolas" w:cs="Times New Roman"/>
+          <w:color w:val="DCDCAA"/>
+          <w:sz w:val="21"/>
+          <w:szCs w:val="21"/>
+          <w:lang w:val="en-US" w:eastAsia="pt-PT"/>
+        </w:rPr>
+        <w:t>IAND</w:t>
+      </w:r>
+      <w:r>
+        <w:rPr>
+          <w:rFonts w:ascii="Consolas" w:eastAsia="Times New Roman" w:hAnsi="Consolas" w:cs="Times New Roman"/>
+          <w:color w:val="D4D4D4"/>
+          <w:sz w:val="21"/>
+          <w:szCs w:val="21"/>
+          <w:lang w:val="en-US" w:eastAsia="pt-PT"/>
+        </w:rPr>
+        <w:t>(DEST_LAYER,X2DEST_STATION)</w:t>
+      </w:r>
+      <w:r>
+        <w:rPr>
+          <w:rFonts w:ascii="Consolas" w:eastAsia="Times New Roman" w:hAnsi="Consolas" w:cs="Times New Roman"/>
+          <w:color w:val="569CD6"/>
+          <w:sz w:val="21"/>
+          <w:szCs w:val="21"/>
+          <w:lang w:val="en-US" w:eastAsia="pt-PT"/>
+        </w:rPr>
+        <w:t>.EQ.</w:t>
+      </w:r>
+      <w:r>
+        <w:rPr>
+          <w:rFonts w:ascii="Consolas" w:eastAsia="Times New Roman" w:hAnsi="Consolas" w:cs="Times New Roman"/>
+          <w:color w:val="B5CEA8"/>
+          <w:sz w:val="21"/>
+          <w:szCs w:val="21"/>
+          <w:lang w:val="en-US" w:eastAsia="pt-PT"/>
+        </w:rPr>
+        <w:t>0</w:t>
+      </w:r>
+      <w:r>
+        <w:rPr>
+          <w:rFonts w:ascii="Consolas" w:eastAsia="Times New Roman" w:hAnsi="Consolas" w:cs="Times New Roman"/>
+          <w:color w:val="D4D4D4"/>
+          <w:sz w:val="21"/>
+          <w:szCs w:val="21"/>
+          <w:lang w:val="en-US" w:eastAsia="pt-PT"/>
+        </w:rPr>
+        <w:t>)</w:t>
+      </w:r>
+    </w:p>
+    <w:p>
+      <w:pPr>
+        <w:shd w:val="clear" w:color="auto" w:fill="1E1E1E"/>
+        <w:spacing w:after="0" w:line="285" w:lineRule="atLeast"/>
+        <w:rPr>
+          <w:rFonts w:ascii="Consolas" w:eastAsia="Times New Roman" w:hAnsi="Consolas" w:cs="Times New Roman"/>
+          <w:color w:val="D4D4D4"/>
+          <w:sz w:val="21"/>
+          <w:szCs w:val="21"/>
+          <w:lang w:val="en-US" w:eastAsia="pt-PT"/>
+        </w:rPr>
+      </w:pPr>
+      <w:r>
+        <w:rPr>
+          <w:rFonts w:ascii="Consolas" w:eastAsia="Times New Roman" w:hAnsi="Consolas" w:cs="Times New Roman"/>
+          <w:color w:val="D4D4D4"/>
+          <w:sz w:val="21"/>
+          <w:szCs w:val="21"/>
+          <w:lang w:val="en-US" w:eastAsia="pt-PT"/>
+        </w:rPr>
+        <w:t>     *        PRO(LINENO,PROBUF)=SSAP </w:t>
+      </w:r>
+      <w:r>
+        <w:rPr>
+          <w:rFonts w:ascii="Consolas" w:eastAsia="Times New Roman" w:hAnsi="Consolas" w:cs="Times New Roman"/>
+          <w:color w:val="6A9955"/>
+          <w:sz w:val="21"/>
+          <w:szCs w:val="21"/>
+          <w:lang w:val="en-US" w:eastAsia="pt-PT"/>
+        </w:rPr>
+        <w:t>!LINE # IS SSAP FOR XPORT</w:t>
+      </w:r>
+    </w:p>
+    <w:p>
+      <w:pPr>
+        <w:shd w:val="clear" w:color="auto" w:fill="1E1E1E"/>
+        <w:spacing w:after="0" w:line="285" w:lineRule="atLeast"/>
+        <w:rPr>
+          <w:rFonts w:ascii="Consolas" w:eastAsia="Times New Roman" w:hAnsi="Consolas" w:cs="Times New Roman"/>
+          <w:color w:val="D4D4D4"/>
+          <w:sz w:val="21"/>
+          <w:szCs w:val="21"/>
+          <w:lang w:val="en-US" w:eastAsia="pt-PT"/>
+        </w:rPr>
+      </w:pPr>
+      <w:r>
+        <w:rPr>
+          <w:rFonts w:ascii="Consolas" w:eastAsia="Times New Roman" w:hAnsi="Consolas" w:cs="Times New Roman"/>
+          <w:color w:val="D4D4D4"/>
+          <w:sz w:val="21"/>
+          <w:szCs w:val="21"/>
+          <w:lang w:val="en-US" w:eastAsia="pt-PT"/>
+        </w:rPr>
+        <w:t>       </w:t>
+      </w:r>
+      <w:r>
+        <w:rPr>
+          <w:rFonts w:ascii="Consolas" w:eastAsia="Times New Roman" w:hAnsi="Consolas" w:cs="Times New Roman"/>
+          <w:color w:val="C586C0"/>
+          <w:sz w:val="21"/>
+          <w:szCs w:val="21"/>
+          <w:lang w:val="en-US" w:eastAsia="pt-PT"/>
+        </w:rPr>
+        <w:t>ELSE</w:t>
+      </w:r>
+    </w:p>
+    <w:p>
+      <w:pPr>
+        <w:shd w:val="clear" w:color="auto" w:fill="1E1E1E"/>
+        <w:spacing w:after="0" w:line="285" w:lineRule="atLeast"/>
+        <w:rPr>
+          <w:rFonts w:ascii="Consolas" w:eastAsia="Times New Roman" w:hAnsi="Consolas" w:cs="Times New Roman"/>
+          <w:color w:val="D4D4D4"/>
+          <w:sz w:val="21"/>
+          <w:szCs w:val="21"/>
+          <w:lang w:val="en-US" w:eastAsia="pt-PT"/>
+        </w:rPr>
+      </w:pPr>
+      <w:r>
+        <w:rPr>
+          <w:rFonts w:ascii="Consolas" w:eastAsia="Times New Roman" w:hAnsi="Consolas" w:cs="Times New Roman"/>
+          <w:color w:val="D4D4D4"/>
+          <w:sz w:val="21"/>
+          <w:szCs w:val="21"/>
+          <w:lang w:val="en-US" w:eastAsia="pt-PT"/>
+        </w:rPr>
+        <w:t>          </w:t>
+      </w:r>
+      <w:r>
+        <w:rPr>
+          <w:rFonts w:ascii="Consolas" w:eastAsia="Times New Roman" w:hAnsi="Consolas" w:cs="Times New Roman"/>
+          <w:color w:val="C586C0"/>
+          <w:sz w:val="21"/>
+          <w:szCs w:val="21"/>
+          <w:lang w:val="en-US" w:eastAsia="pt-PT"/>
+        </w:rPr>
+        <w:t>IF</w:t>
+      </w:r>
+      <w:r>
+        <w:rPr>
+          <w:rFonts w:ascii="Consolas" w:eastAsia="Times New Roman" w:hAnsi="Consolas" w:cs="Times New Roman"/>
+          <w:color w:val="D4D4D4"/>
+          <w:sz w:val="21"/>
+          <w:szCs w:val="21"/>
+          <w:lang w:val="en-US" w:eastAsia="pt-PT"/>
+        </w:rPr>
+        <w:t> (</w:t>
+      </w:r>
+      <w:r>
+        <w:rPr>
+          <w:rFonts w:ascii="Consolas" w:eastAsia="Times New Roman" w:hAnsi="Consolas" w:cs="Times New Roman"/>
+          <w:color w:val="DCDCAA"/>
+          <w:sz w:val="21"/>
+          <w:szCs w:val="21"/>
+          <w:lang w:val="en-US" w:eastAsia="pt-PT"/>
+        </w:rPr>
+        <w:t>IAND</w:t>
+      </w:r>
+      <w:r>
+        <w:rPr>
+          <w:rFonts w:ascii="Consolas" w:eastAsia="Times New Roman" w:hAnsi="Consolas" w:cs="Times New Roman"/>
+          <w:color w:val="D4D4D4"/>
+          <w:sz w:val="21"/>
+          <w:szCs w:val="21"/>
+          <w:lang w:val="en-US" w:eastAsia="pt-PT"/>
+        </w:rPr>
+        <w:t>(DEST_LAYER,X2DEST_STATION)</w:t>
+      </w:r>
+      <w:r>
+        <w:rPr>
+          <w:rFonts w:ascii="Consolas" w:eastAsia="Times New Roman" w:hAnsi="Consolas" w:cs="Times New Roman"/>
+          <w:color w:val="569CD6"/>
+          <w:sz w:val="21"/>
+          <w:szCs w:val="21"/>
+          <w:lang w:val="en-US" w:eastAsia="pt-PT"/>
+        </w:rPr>
+        <w:t>.EQ.</w:t>
+      </w:r>
+      <w:r>
+        <w:rPr>
+          <w:rFonts w:ascii="Consolas" w:eastAsia="Times New Roman" w:hAnsi="Consolas" w:cs="Times New Roman"/>
+          <w:color w:val="B5CEA8"/>
+          <w:sz w:val="21"/>
+          <w:szCs w:val="21"/>
+          <w:lang w:val="en-US" w:eastAsia="pt-PT"/>
+        </w:rPr>
+        <w:t>0</w:t>
+      </w:r>
+      <w:r>
+        <w:rPr>
+          <w:rFonts w:ascii="Consolas" w:eastAsia="Times New Roman" w:hAnsi="Consolas" w:cs="Times New Roman"/>
+          <w:color w:val="D4D4D4"/>
+          <w:sz w:val="21"/>
+          <w:szCs w:val="21"/>
+          <w:lang w:val="en-US" w:eastAsia="pt-PT"/>
+        </w:rPr>
+        <w:t>)</w:t>
+      </w:r>
+    </w:p>
+    <w:p>
+      <w:pPr>
+        <w:shd w:val="clear" w:color="auto" w:fill="1E1E1E"/>
+        <w:spacing w:after="0" w:line="285" w:lineRule="atLeast"/>
+        <w:rPr>
+          <w:rFonts w:ascii="Consolas" w:eastAsia="Times New Roman" w:hAnsi="Consolas" w:cs="Times New Roman"/>
+          <w:color w:val="D4D4D4"/>
+          <w:sz w:val="21"/>
+          <w:szCs w:val="21"/>
+          <w:lang w:val="en-US" w:eastAsia="pt-PT"/>
+        </w:rPr>
+      </w:pPr>
+      <w:r>
+        <w:rPr>
+          <w:rFonts w:ascii="Consolas" w:eastAsia="Times New Roman" w:hAnsi="Consolas" w:cs="Times New Roman"/>
+          <w:color w:val="D4D4D4"/>
+          <w:sz w:val="21"/>
+          <w:szCs w:val="21"/>
+          <w:lang w:val="en-US" w:eastAsia="pt-PT"/>
+        </w:rPr>
+        <w:t>     *        HPRO(LINENO,PROBUF)=SSAP </w:t>
+      </w:r>
+      <w:r>
+        <w:rPr>
+          <w:rFonts w:ascii="Consolas" w:eastAsia="Times New Roman" w:hAnsi="Consolas" w:cs="Times New Roman"/>
+          <w:color w:val="6A9955"/>
+          <w:sz w:val="21"/>
+          <w:szCs w:val="21"/>
+          <w:lang w:val="en-US" w:eastAsia="pt-PT"/>
+        </w:rPr>
+        <w:t>!LINE # IS SSAP FOR XPORT</w:t>
+      </w:r>
+    </w:p>
+    <w:p>
+      <w:pPr>
+        <w:shd w:val="clear" w:color="auto" w:fill="1E1E1E"/>
+        <w:spacing w:after="0" w:line="285" w:lineRule="atLeast"/>
+        <w:rPr>
+          <w:rFonts w:ascii="Consolas" w:eastAsia="Times New Roman" w:hAnsi="Consolas" w:cs="Times New Roman"/>
+          <w:color w:val="D4D4D4"/>
+          <w:sz w:val="21"/>
+          <w:szCs w:val="21"/>
+          <w:lang w:eastAsia="pt-PT"/>
+        </w:rPr>
+      </w:pPr>
+      <w:r>
+        <w:rPr>
+          <w:rFonts w:ascii="Consolas" w:eastAsia="Times New Roman" w:hAnsi="Consolas" w:cs="Times New Roman"/>
+          <w:color w:val="D4D4D4"/>
+          <w:sz w:val="21"/>
+          <w:szCs w:val="21"/>
+          <w:lang w:val="en-US" w:eastAsia="pt-PT"/>
+        </w:rPr>
+        <w:t>       </w:t>
+      </w:r>
+      <w:r>
+        <w:rPr>
+          <w:rFonts w:ascii="Consolas" w:eastAsia="Times New Roman" w:hAnsi="Consolas" w:cs="Times New Roman"/>
+          <w:color w:val="C586C0"/>
+          <w:sz w:val="21"/>
+          <w:szCs w:val="21"/>
+          <w:lang w:eastAsia="pt-PT"/>
+        </w:rPr>
+        <w:t>ENDIF</w:t>
+      </w:r>
+    </w:p>
+    <w:p>
+      <w:pPr>
+        <w:pStyle w:val="PargrafodaLista"/>
+      </w:pPr>
+      <w:r>
+        <w:t xml:space="preserve"> </w:t>
+      </w:r>
+    </w:p>
+    <w:p>
+      <w:pPr>
+        <w:pStyle w:val="PargrafodaLista"/>
+      </w:pPr>
+    </w:p>
+    <w:p>
+      <w:pPr>
+        <w:pStyle w:val="PargrafodaLista"/>
+      </w:pPr>
+      <w:r>
+        <w:t>Após construção do header da Mensagem enviado para a que</w:t>
+      </w:r>
+      <w:r>
+        <w:t>u</w:t>
+      </w:r>
+      <w:r>
+        <w:t xml:space="preserve">e aplicacional INQUE pela </w:t>
       </w:r>
       <w:proofErr w:type="spellStart"/>
       <w:r>
-        <w:t>messagem</w:t>
+        <w:t>subroutina</w:t>
       </w:r>
       <w:proofErr w:type="spellEnd"/>
       <w:r>
-        <w:t xml:space="preserve">/buffer </w:t>
-      </w:r>
-    </w:p>
-    <w:p>
-      <w:pPr>
-        <w:pStyle w:val="PargrafodaLista"/>
-      </w:pPr>
-    </w:p>
-    <w:p>
-      <w:pPr>
-        <w:shd w:val="clear" w:color="auto" w:fill="1E1E1E"/>
-        <w:spacing w:after="0" w:line="285" w:lineRule="atLeast"/>
-        <w:rPr>
-          <w:rFonts w:ascii="Consolas" w:eastAsia="Times New Roman" w:hAnsi="Consolas" w:cs="Times New Roman"/>
-          <w:color w:val="D4D4D4"/>
-          <w:sz w:val="21"/>
-          <w:szCs w:val="21"/>
-          <w:lang w:eastAsia="pt-PT"/>
-        </w:rPr>
-      </w:pPr>
-    </w:p>
-    <w:p>
-      <w:pPr>
-        <w:shd w:val="clear" w:color="auto" w:fill="1E1E1E"/>
-        <w:spacing w:after="0" w:line="285" w:lineRule="atLeast"/>
-        <w:rPr>
-          <w:rFonts w:ascii="Consolas" w:eastAsia="Times New Roman" w:hAnsi="Consolas" w:cs="Times New Roman"/>
-          <w:color w:val="D4D4D4"/>
-          <w:sz w:val="21"/>
-          <w:szCs w:val="21"/>
-          <w:lang w:val="en-US" w:eastAsia="pt-PT"/>
-        </w:rPr>
-      </w:pPr>
-      <w:r>
-        <w:rPr>
-          <w:rFonts w:ascii="Consolas" w:eastAsia="Times New Roman" w:hAnsi="Consolas" w:cs="Times New Roman"/>
-          <w:color w:val="D4D4D4"/>
-          <w:sz w:val="21"/>
-          <w:szCs w:val="21"/>
-          <w:lang w:eastAsia="pt-PT"/>
-        </w:rPr>
-        <w:t>           </w:t>
-      </w:r>
-      <w:r>
-        <w:rPr>
-          <w:rFonts w:ascii="Consolas" w:eastAsia="Times New Roman" w:hAnsi="Consolas" w:cs="Times New Roman"/>
-          <w:color w:val="C586C0"/>
-          <w:sz w:val="21"/>
-          <w:szCs w:val="21"/>
-          <w:lang w:val="en-US" w:eastAsia="pt-PT"/>
-        </w:rPr>
-        <w:t>IF</w:t>
-      </w:r>
-      <w:r>
-        <w:rPr>
-          <w:rFonts w:ascii="Consolas" w:eastAsia="Times New Roman" w:hAnsi="Consolas" w:cs="Times New Roman"/>
-          <w:color w:val="D4D4D4"/>
-          <w:sz w:val="21"/>
-          <w:szCs w:val="21"/>
-          <w:lang w:val="en-US" w:eastAsia="pt-PT"/>
-        </w:rPr>
-        <w:t> (X2X_I4_STATION) </w:t>
-      </w:r>
-      <w:r>
-        <w:rPr>
-          <w:rFonts w:ascii="Consolas" w:eastAsia="Times New Roman" w:hAnsi="Consolas" w:cs="Times New Roman"/>
-          <w:color w:val="C586C0"/>
-          <w:sz w:val="21"/>
-          <w:szCs w:val="21"/>
-          <w:lang w:val="en-US" w:eastAsia="pt-PT"/>
-        </w:rPr>
-        <w:t>THEN</w:t>
-      </w:r>
-    </w:p>
-    <w:p>
-      <w:pPr>
-        <w:shd w:val="clear" w:color="auto" w:fill="1E1E1E"/>
-        <w:spacing w:after="0" w:line="285" w:lineRule="atLeast"/>
-        <w:rPr>
-          <w:rFonts w:ascii="Consolas" w:eastAsia="Times New Roman" w:hAnsi="Consolas" w:cs="Times New Roman"/>
-          <w:color w:val="D4D4D4"/>
-          <w:sz w:val="21"/>
-          <w:szCs w:val="21"/>
-          <w:lang w:val="en-US" w:eastAsia="pt-PT"/>
-        </w:rPr>
-      </w:pPr>
-      <w:r>
-        <w:rPr>
-          <w:rFonts w:ascii="Consolas" w:eastAsia="Times New Roman" w:hAnsi="Consolas" w:cs="Times New Roman"/>
-          <w:color w:val="D4D4D4"/>
-          <w:sz w:val="21"/>
-          <w:szCs w:val="21"/>
-          <w:lang w:val="en-US" w:eastAsia="pt-PT"/>
-        </w:rPr>
-        <w:t>          PRO(TERNUM,PROBUF)=TERMINAL_NO</w:t>
-      </w:r>
-    </w:p>
-    <w:p>
-      <w:pPr>
-        <w:shd w:val="clear" w:color="auto" w:fill="1E1E1E"/>
-        <w:spacing w:after="0" w:line="285" w:lineRule="atLeast"/>
-        <w:rPr>
-          <w:rFonts w:ascii="Consolas" w:eastAsia="Times New Roman" w:hAnsi="Consolas" w:cs="Times New Roman"/>
-          <w:color w:val="D4D4D4"/>
-          <w:sz w:val="21"/>
-          <w:szCs w:val="21"/>
-          <w:lang w:val="en-US" w:eastAsia="pt-PT"/>
-        </w:rPr>
-      </w:pPr>
-      <w:r>
-        <w:rPr>
-          <w:rFonts w:ascii="Consolas" w:eastAsia="Times New Roman" w:hAnsi="Consolas" w:cs="Times New Roman"/>
-          <w:color w:val="D4D4D4"/>
-          <w:sz w:val="21"/>
-          <w:szCs w:val="21"/>
-          <w:lang w:val="en-US" w:eastAsia="pt-PT"/>
-        </w:rPr>
-        <w:t>          PRO(LINENO,PROBUF)=STATION_NO</w:t>
-      </w:r>
-    </w:p>
-    <w:p>
-      <w:pPr>
-        <w:shd w:val="clear" w:color="auto" w:fill="1E1E1E"/>
-        <w:spacing w:after="0" w:line="285" w:lineRule="atLeast"/>
-        <w:rPr>
-          <w:rFonts w:ascii="Consolas" w:eastAsia="Times New Roman" w:hAnsi="Consolas" w:cs="Times New Roman"/>
-          <w:color w:val="D4D4D4"/>
-          <w:sz w:val="21"/>
-          <w:szCs w:val="21"/>
-          <w:lang w:val="en-US" w:eastAsia="pt-PT"/>
-        </w:rPr>
-      </w:pPr>
-      <w:r>
-        <w:rPr>
-          <w:rFonts w:ascii="Consolas" w:eastAsia="Times New Roman" w:hAnsi="Consolas" w:cs="Times New Roman"/>
-          <w:color w:val="D4D4D4"/>
-          <w:sz w:val="21"/>
-          <w:szCs w:val="21"/>
-          <w:lang w:val="en-US" w:eastAsia="pt-PT"/>
-        </w:rPr>
-        <w:t>       </w:t>
-      </w:r>
-      <w:r>
-        <w:rPr>
-          <w:rFonts w:ascii="Consolas" w:eastAsia="Times New Roman" w:hAnsi="Consolas" w:cs="Times New Roman"/>
-          <w:color w:val="C586C0"/>
-          <w:sz w:val="21"/>
-          <w:szCs w:val="21"/>
-          <w:lang w:val="en-US" w:eastAsia="pt-PT"/>
-        </w:rPr>
-        <w:t>ELSE</w:t>
-      </w:r>
-    </w:p>
-    <w:p>
-      <w:pPr>
-        <w:shd w:val="clear" w:color="auto" w:fill="1E1E1E"/>
-        <w:spacing w:after="0" w:line="285" w:lineRule="atLeast"/>
-        <w:rPr>
-          <w:rFonts w:ascii="Consolas" w:eastAsia="Times New Roman" w:hAnsi="Consolas" w:cs="Times New Roman"/>
-          <w:color w:val="D4D4D4"/>
-          <w:sz w:val="21"/>
-          <w:szCs w:val="21"/>
-          <w:lang w:val="en-US" w:eastAsia="pt-PT"/>
-        </w:rPr>
-      </w:pPr>
-      <w:r>
-        <w:rPr>
-          <w:rFonts w:ascii="Consolas" w:eastAsia="Times New Roman" w:hAnsi="Consolas" w:cs="Times New Roman"/>
-          <w:color w:val="D4D4D4"/>
-          <w:sz w:val="21"/>
-          <w:szCs w:val="21"/>
-          <w:lang w:val="en-US" w:eastAsia="pt-PT"/>
-        </w:rPr>
-        <w:t>          HPRO(TERNUM,PROBUF)=TERMINAL_NO</w:t>
-      </w:r>
-    </w:p>
-    <w:p>
-      <w:pPr>
-        <w:shd w:val="clear" w:color="auto" w:fill="1E1E1E"/>
-        <w:spacing w:after="0" w:line="285" w:lineRule="atLeast"/>
-        <w:rPr>
-          <w:rFonts w:ascii="Consolas" w:eastAsia="Times New Roman" w:hAnsi="Consolas" w:cs="Times New Roman"/>
-          <w:color w:val="D4D4D4"/>
-          <w:sz w:val="21"/>
-          <w:szCs w:val="21"/>
-          <w:lang w:val="en-US" w:eastAsia="pt-PT"/>
-        </w:rPr>
-      </w:pPr>
-      <w:r>
-        <w:rPr>
-          <w:rFonts w:ascii="Consolas" w:eastAsia="Times New Roman" w:hAnsi="Consolas" w:cs="Times New Roman"/>
-          <w:color w:val="D4D4D4"/>
-          <w:sz w:val="21"/>
-          <w:szCs w:val="21"/>
-          <w:lang w:val="en-US" w:eastAsia="pt-PT"/>
-        </w:rPr>
-        <w:t>          HPRO(LINENO,PROBUF)=STATION_NO</w:t>
-      </w:r>
-    </w:p>
-    <w:p>
-      <w:pPr>
-        <w:shd w:val="clear" w:color="auto" w:fill="1E1E1E"/>
-        <w:spacing w:after="0" w:line="285" w:lineRule="atLeast"/>
-        <w:rPr>
-          <w:rFonts w:ascii="Consolas" w:eastAsia="Times New Roman" w:hAnsi="Consolas" w:cs="Times New Roman"/>
-          <w:color w:val="D4D4D4"/>
-          <w:sz w:val="21"/>
-          <w:szCs w:val="21"/>
-          <w:lang w:val="en-US" w:eastAsia="pt-PT"/>
-        </w:rPr>
-      </w:pPr>
-      <w:r>
-        <w:rPr>
-          <w:rFonts w:ascii="Consolas" w:eastAsia="Times New Roman" w:hAnsi="Consolas" w:cs="Times New Roman"/>
-          <w:color w:val="D4D4D4"/>
-          <w:sz w:val="21"/>
-          <w:szCs w:val="21"/>
-          <w:lang w:val="en-US" w:eastAsia="pt-PT"/>
-        </w:rPr>
-        <w:t>       </w:t>
-      </w:r>
-      <w:r>
-        <w:rPr>
-          <w:rFonts w:ascii="Consolas" w:eastAsia="Times New Roman" w:hAnsi="Consolas" w:cs="Times New Roman"/>
-          <w:color w:val="C586C0"/>
-          <w:sz w:val="21"/>
-          <w:szCs w:val="21"/>
-          <w:lang w:val="en-US" w:eastAsia="pt-PT"/>
-        </w:rPr>
-        <w:t>ENDIF</w:t>
-      </w:r>
-    </w:p>
-    <w:p>
-      <w:pPr>
-        <w:shd w:val="clear" w:color="auto" w:fill="1E1E1E"/>
-        <w:spacing w:after="0" w:line="285" w:lineRule="atLeast"/>
-        <w:rPr>
-          <w:rFonts w:ascii="Consolas" w:eastAsia="Times New Roman" w:hAnsi="Consolas" w:cs="Times New Roman"/>
-          <w:color w:val="D4D4D4"/>
-          <w:sz w:val="21"/>
-          <w:szCs w:val="21"/>
-          <w:lang w:val="en-US" w:eastAsia="pt-PT"/>
-        </w:rPr>
-      </w:pPr>
-    </w:p>
-    <w:p>
-      <w:pPr>
-        <w:shd w:val="clear" w:color="auto" w:fill="1E1E1E"/>
-        <w:spacing w:after="0" w:line="285" w:lineRule="atLeast"/>
-        <w:rPr>
-          <w:rFonts w:ascii="Consolas" w:eastAsia="Times New Roman" w:hAnsi="Consolas" w:cs="Times New Roman"/>
-          <w:color w:val="D4D4D4"/>
-          <w:sz w:val="21"/>
-          <w:szCs w:val="21"/>
-          <w:lang w:val="en-US" w:eastAsia="pt-PT"/>
-        </w:rPr>
-      </w:pPr>
-      <w:r>
-        <w:rPr>
-          <w:rFonts w:ascii="Consolas" w:eastAsia="Times New Roman" w:hAnsi="Consolas" w:cs="Times New Roman"/>
-          <w:color w:val="6A9955"/>
-          <w:sz w:val="21"/>
-          <w:szCs w:val="21"/>
-          <w:lang w:val="en-US" w:eastAsia="pt-PT"/>
-        </w:rPr>
-        <w:t>C          ***** End V04 changes *****</w:t>
-      </w:r>
-    </w:p>
-    <w:p>
-      <w:pPr>
-        <w:shd w:val="clear" w:color="auto" w:fill="1E1E1E"/>
-        <w:spacing w:after="0" w:line="285" w:lineRule="atLeast"/>
-        <w:rPr>
-          <w:rFonts w:ascii="Consolas" w:eastAsia="Times New Roman" w:hAnsi="Consolas" w:cs="Times New Roman"/>
-          <w:color w:val="D4D4D4"/>
-          <w:sz w:val="21"/>
-          <w:szCs w:val="21"/>
-          <w:lang w:val="en-US" w:eastAsia="pt-PT"/>
-        </w:rPr>
-      </w:pPr>
-    </w:p>
-    <w:p>
-      <w:pPr>
-        <w:shd w:val="clear" w:color="auto" w:fill="1E1E1E"/>
-        <w:spacing w:after="0" w:line="285" w:lineRule="atLeast"/>
-        <w:rPr>
-          <w:rFonts w:ascii="Consolas" w:eastAsia="Times New Roman" w:hAnsi="Consolas" w:cs="Times New Roman"/>
-          <w:color w:val="D4D4D4"/>
-          <w:sz w:val="21"/>
-          <w:szCs w:val="21"/>
-          <w:lang w:val="en-US" w:eastAsia="pt-PT"/>
-        </w:rPr>
-      </w:pPr>
-      <w:r>
-        <w:rPr>
-          <w:rFonts w:ascii="Consolas" w:eastAsia="Times New Roman" w:hAnsi="Consolas" w:cs="Times New Roman"/>
-          <w:color w:val="D4D4D4"/>
-          <w:sz w:val="21"/>
-          <w:szCs w:val="21"/>
-          <w:lang w:val="en-US" w:eastAsia="pt-PT"/>
-        </w:rPr>
-        <w:t>       HPRO(PRCSRC,PROBUF)=X2X_COM</w:t>
-      </w:r>
-    </w:p>
-    <w:p>
-      <w:pPr>
-        <w:shd w:val="clear" w:color="auto" w:fill="1E1E1E"/>
-        <w:spacing w:after="0" w:line="285" w:lineRule="atLeast"/>
-        <w:rPr>
-          <w:rFonts w:ascii="Consolas" w:eastAsia="Times New Roman" w:hAnsi="Consolas" w:cs="Times New Roman"/>
-          <w:color w:val="D4D4D4"/>
-          <w:sz w:val="21"/>
-          <w:szCs w:val="21"/>
-          <w:lang w:val="en-US" w:eastAsia="pt-PT"/>
-        </w:rPr>
-      </w:pPr>
-      <w:r>
-        <w:rPr>
-          <w:rFonts w:ascii="Consolas" w:eastAsia="Times New Roman" w:hAnsi="Consolas" w:cs="Times New Roman"/>
-          <w:color w:val="D4D4D4"/>
-          <w:sz w:val="21"/>
-          <w:szCs w:val="21"/>
-          <w:lang w:val="en-US" w:eastAsia="pt-PT"/>
-        </w:rPr>
-        <w:t>       HPRO(PRCDST,PROBUF)=</w:t>
-      </w:r>
-      <w:r>
-        <w:rPr>
-          <w:rFonts w:ascii="Consolas" w:eastAsia="Times New Roman" w:hAnsi="Consolas" w:cs="Times New Roman"/>
-          <w:color w:val="B5CEA8"/>
-          <w:sz w:val="21"/>
-          <w:szCs w:val="21"/>
-          <w:lang w:val="en-US" w:eastAsia="pt-PT"/>
-        </w:rPr>
-        <w:t>0</w:t>
-      </w:r>
-    </w:p>
-    <w:p>
-      <w:pPr>
-        <w:shd w:val="clear" w:color="auto" w:fill="1E1E1E"/>
-        <w:spacing w:after="0" w:line="285" w:lineRule="atLeast"/>
-        <w:rPr>
-          <w:rFonts w:ascii="Consolas" w:eastAsia="Times New Roman" w:hAnsi="Consolas" w:cs="Times New Roman"/>
-          <w:color w:val="D4D4D4"/>
-          <w:sz w:val="21"/>
-          <w:szCs w:val="21"/>
-          <w:lang w:val="en-US" w:eastAsia="pt-PT"/>
-        </w:rPr>
-      </w:pPr>
-      <w:r>
-        <w:rPr>
-          <w:rFonts w:ascii="Consolas" w:eastAsia="Times New Roman" w:hAnsi="Consolas" w:cs="Times New Roman"/>
-          <w:color w:val="D4D4D4"/>
-          <w:sz w:val="21"/>
-          <w:szCs w:val="21"/>
-          <w:lang w:val="en-US" w:eastAsia="pt-PT"/>
-        </w:rPr>
-        <w:t>       HPRO(X2X_CONNCTL_OVR,PROBUF)=</w:t>
-      </w:r>
-      <w:r>
-        <w:rPr>
-          <w:rFonts w:ascii="Consolas" w:eastAsia="Times New Roman" w:hAnsi="Consolas" w:cs="Times New Roman"/>
-          <w:color w:val="B5CEA8"/>
-          <w:sz w:val="21"/>
-          <w:szCs w:val="21"/>
-          <w:lang w:val="en-US" w:eastAsia="pt-PT"/>
-        </w:rPr>
-        <w:t>0</w:t>
-      </w:r>
-    </w:p>
-    <w:p>
-      <w:pPr>
-        <w:shd w:val="clear" w:color="auto" w:fill="1E1E1E"/>
-        <w:spacing w:after="0" w:line="285" w:lineRule="atLeast"/>
-        <w:rPr>
-          <w:rFonts w:ascii="Consolas" w:eastAsia="Times New Roman" w:hAnsi="Consolas" w:cs="Times New Roman"/>
-          <w:color w:val="D4D4D4"/>
-          <w:sz w:val="21"/>
-          <w:szCs w:val="21"/>
-          <w:lang w:eastAsia="pt-PT"/>
-        </w:rPr>
-      </w:pPr>
-      <w:r>
-        <w:rPr>
-          <w:rFonts w:ascii="Consolas" w:eastAsia="Times New Roman" w:hAnsi="Consolas" w:cs="Times New Roman"/>
-          <w:color w:val="D4D4D4"/>
-          <w:sz w:val="21"/>
-          <w:szCs w:val="21"/>
-          <w:lang w:val="en-US" w:eastAsia="pt-PT"/>
-        </w:rPr>
-        <w:t>       </w:t>
-      </w:r>
-      <w:r>
-        <w:rPr>
-          <w:rFonts w:ascii="Consolas" w:eastAsia="Times New Roman" w:hAnsi="Consolas" w:cs="Times New Roman"/>
-          <w:color w:val="D4D4D4"/>
-          <w:sz w:val="21"/>
-          <w:szCs w:val="21"/>
-          <w:lang w:eastAsia="pt-PT"/>
-        </w:rPr>
-        <w:t>HPRO(X2X_DELIVER_OVR,PROBUF)=</w:t>
-      </w:r>
-      <w:r>
-        <w:rPr>
-          <w:rFonts w:ascii="Consolas" w:eastAsia="Times New Roman" w:hAnsi="Consolas" w:cs="Times New Roman"/>
-          <w:color w:val="B5CEA8"/>
-          <w:sz w:val="21"/>
-          <w:szCs w:val="21"/>
-          <w:lang w:eastAsia="pt-PT"/>
-        </w:rPr>
-        <w:t>0</w:t>
-      </w:r>
-    </w:p>
-    <w:p>
-      <w:pPr>
-        <w:shd w:val="clear" w:color="auto" w:fill="1E1E1E"/>
-        <w:spacing w:after="0" w:line="285" w:lineRule="atLeast"/>
-        <w:rPr>
-          <w:rFonts w:ascii="Consolas" w:eastAsia="Times New Roman" w:hAnsi="Consolas" w:cs="Times New Roman"/>
-          <w:color w:val="D4D4D4"/>
-          <w:sz w:val="21"/>
-          <w:szCs w:val="21"/>
-          <w:lang w:val="en-US" w:eastAsia="pt-PT"/>
-        </w:rPr>
-      </w:pPr>
-      <w:r>
-        <w:rPr>
-          <w:rFonts w:ascii="Consolas" w:eastAsia="Times New Roman" w:hAnsi="Consolas" w:cs="Times New Roman"/>
-          <w:color w:val="D4D4D4"/>
-          <w:sz w:val="21"/>
-          <w:szCs w:val="21"/>
-          <w:lang w:eastAsia="pt-PT"/>
-        </w:rPr>
-        <w:t>       </w:t>
-      </w:r>
-      <w:r>
-        <w:rPr>
-          <w:rFonts w:ascii="Consolas" w:eastAsia="Times New Roman" w:hAnsi="Consolas" w:cs="Times New Roman"/>
-          <w:color w:val="D4D4D4"/>
-          <w:sz w:val="21"/>
-          <w:szCs w:val="21"/>
-          <w:lang w:val="en-US" w:eastAsia="pt-PT"/>
-        </w:rPr>
-        <w:t>HPRO(X2X_HOST_ID,PROBUF)=HOST_ID</w:t>
-      </w:r>
-    </w:p>
-    <w:p>
-      <w:pPr>
-        <w:shd w:val="clear" w:color="auto" w:fill="1E1E1E"/>
-        <w:spacing w:after="0" w:line="285" w:lineRule="atLeast"/>
-        <w:rPr>
-          <w:rFonts w:ascii="Consolas" w:eastAsia="Times New Roman" w:hAnsi="Consolas" w:cs="Times New Roman"/>
-          <w:color w:val="D4D4D4"/>
-          <w:sz w:val="21"/>
-          <w:szCs w:val="21"/>
-          <w:lang w:eastAsia="pt-PT"/>
-        </w:rPr>
-      </w:pPr>
-      <w:r>
-        <w:rPr>
-          <w:rFonts w:ascii="Consolas" w:eastAsia="Times New Roman" w:hAnsi="Consolas" w:cs="Times New Roman"/>
-          <w:color w:val="D4D4D4"/>
-          <w:sz w:val="21"/>
-          <w:szCs w:val="21"/>
-          <w:lang w:val="en-US" w:eastAsia="pt-PT"/>
-        </w:rPr>
-        <w:t>       </w:t>
-      </w:r>
-      <w:r>
-        <w:rPr>
-          <w:rFonts w:ascii="Consolas" w:eastAsia="Times New Roman" w:hAnsi="Consolas" w:cs="Times New Roman"/>
-          <w:color w:val="D4D4D4"/>
-          <w:sz w:val="21"/>
-          <w:szCs w:val="21"/>
-          <w:lang w:eastAsia="pt-PT"/>
-        </w:rPr>
-        <w:t>HPRO(TRCODE,PROBUF)=TYPREG</w:t>
-      </w:r>
-    </w:p>
-    <w:p>
-      <w:pPr>
-        <w:shd w:val="clear" w:color="auto" w:fill="1E1E1E"/>
-        <w:spacing w:after="0" w:line="285" w:lineRule="atLeast"/>
-        <w:rPr>
-          <w:rFonts w:ascii="Consolas" w:eastAsia="Times New Roman" w:hAnsi="Consolas" w:cs="Times New Roman"/>
-          <w:color w:val="D4D4D4"/>
-          <w:sz w:val="21"/>
-          <w:szCs w:val="21"/>
-          <w:lang w:eastAsia="pt-PT"/>
-        </w:rPr>
-      </w:pPr>
-      <w:r>
-        <w:rPr>
-          <w:rFonts w:ascii="Consolas" w:eastAsia="Times New Roman" w:hAnsi="Consolas" w:cs="Times New Roman"/>
-          <w:color w:val="D4D4D4"/>
-          <w:sz w:val="21"/>
-          <w:szCs w:val="21"/>
-          <w:lang w:eastAsia="pt-PT"/>
-        </w:rPr>
-        <w:t>       HPRO(QUENUM,PROBUF)=QIN</w:t>
-      </w:r>
-    </w:p>
-    <w:p>
-      <w:pPr>
-        <w:shd w:val="clear" w:color="auto" w:fill="1E1E1E"/>
-        <w:spacing w:after="0" w:line="285" w:lineRule="atLeast"/>
-        <w:rPr>
-          <w:rFonts w:ascii="Consolas" w:eastAsia="Times New Roman" w:hAnsi="Consolas" w:cs="Times New Roman"/>
-          <w:color w:val="D4D4D4"/>
-          <w:sz w:val="21"/>
-          <w:szCs w:val="21"/>
-          <w:lang w:val="en-US" w:eastAsia="pt-PT"/>
-        </w:rPr>
-      </w:pPr>
-      <w:r>
-        <w:rPr>
-          <w:rFonts w:ascii="Consolas" w:eastAsia="Times New Roman" w:hAnsi="Consolas" w:cs="Times New Roman"/>
-          <w:color w:val="D4D4D4"/>
-          <w:sz w:val="21"/>
-          <w:szCs w:val="21"/>
-          <w:lang w:eastAsia="pt-PT"/>
-        </w:rPr>
-        <w:t>       </w:t>
-      </w:r>
-      <w:r>
-        <w:rPr>
-          <w:rFonts w:ascii="Consolas" w:eastAsia="Times New Roman" w:hAnsi="Consolas" w:cs="Times New Roman"/>
-          <w:color w:val="D4D4D4"/>
-          <w:sz w:val="21"/>
-          <w:szCs w:val="21"/>
-          <w:lang w:val="en-US" w:eastAsia="pt-PT"/>
-        </w:rPr>
-        <w:t>HPRO(MSGNUM,PROBUF)=</w:t>
-      </w:r>
-      <w:r>
-        <w:rPr>
-          <w:rFonts w:ascii="Consolas" w:eastAsia="Times New Roman" w:hAnsi="Consolas" w:cs="Times New Roman"/>
-          <w:color w:val="B5CEA8"/>
-          <w:sz w:val="21"/>
-          <w:szCs w:val="21"/>
-          <w:lang w:val="en-US" w:eastAsia="pt-PT"/>
-        </w:rPr>
-        <w:t>0</w:t>
-      </w:r>
-    </w:p>
-    <w:p>
-      <w:pPr>
-        <w:shd w:val="clear" w:color="auto" w:fill="1E1E1E"/>
-        <w:spacing w:after="0" w:line="285" w:lineRule="atLeast"/>
-        <w:rPr>
-          <w:rFonts w:ascii="Consolas" w:eastAsia="Times New Roman" w:hAnsi="Consolas" w:cs="Times New Roman"/>
-          <w:color w:val="D4D4D4"/>
-          <w:sz w:val="21"/>
-          <w:szCs w:val="21"/>
-          <w:lang w:val="en-US" w:eastAsia="pt-PT"/>
-        </w:rPr>
-      </w:pPr>
-      <w:r>
-        <w:rPr>
-          <w:rFonts w:ascii="Consolas" w:eastAsia="Times New Roman" w:hAnsi="Consolas" w:cs="Times New Roman"/>
-          <w:color w:val="D4D4D4"/>
-          <w:sz w:val="21"/>
-          <w:szCs w:val="21"/>
-          <w:lang w:val="en-US" w:eastAsia="pt-PT"/>
-        </w:rPr>
-        <w:t>       PRO(TIMOFF,PROBUF)=X2X_LOOP_TIME</w:t>
-      </w:r>
-    </w:p>
-    <w:p>
-      <w:pPr>
-        <w:shd w:val="clear" w:color="auto" w:fill="1E1E1E"/>
-        <w:spacing w:after="0" w:line="285" w:lineRule="atLeast"/>
-        <w:rPr>
-          <w:rFonts w:ascii="Consolas" w:eastAsia="Times New Roman" w:hAnsi="Consolas" w:cs="Times New Roman"/>
-          <w:color w:val="D4D4D4"/>
-          <w:sz w:val="21"/>
-          <w:szCs w:val="21"/>
-          <w:lang w:val="en-US" w:eastAsia="pt-PT"/>
-        </w:rPr>
-      </w:pPr>
-      <w:r>
-        <w:rPr>
-          <w:rFonts w:ascii="Consolas" w:eastAsia="Times New Roman" w:hAnsi="Consolas" w:cs="Times New Roman"/>
-          <w:color w:val="D4D4D4"/>
-          <w:sz w:val="21"/>
-          <w:szCs w:val="21"/>
-          <w:lang w:val="en-US" w:eastAsia="pt-PT"/>
-        </w:rPr>
-        <w:t>       HPRO(INPLEN,PROBUF)=MES_LEN</w:t>
-      </w:r>
-    </w:p>
-    <w:p>
-      <w:pPr>
-        <w:shd w:val="clear" w:color="auto" w:fill="1E1E1E"/>
-        <w:spacing w:after="0" w:line="285" w:lineRule="atLeast"/>
-        <w:rPr>
-          <w:rFonts w:ascii="Consolas" w:eastAsia="Times New Roman" w:hAnsi="Consolas" w:cs="Times New Roman"/>
-          <w:color w:val="D4D4D4"/>
-          <w:sz w:val="21"/>
-          <w:szCs w:val="21"/>
-          <w:lang w:val="en-US" w:eastAsia="pt-PT"/>
-        </w:rPr>
-      </w:pPr>
-      <w:r>
-        <w:rPr>
-          <w:rFonts w:ascii="Consolas" w:eastAsia="Times New Roman" w:hAnsi="Consolas" w:cs="Times New Roman"/>
-          <w:color w:val="D4D4D4"/>
-          <w:sz w:val="21"/>
-          <w:szCs w:val="21"/>
-          <w:lang w:val="en-US" w:eastAsia="pt-PT"/>
-        </w:rPr>
-        <w:t>       HPRO(X2X_DEST,PROBUF)=DEST_LAYER</w:t>
-      </w:r>
-    </w:p>
-    <w:p>
-      <w:pPr>
-        <w:shd w:val="clear" w:color="auto" w:fill="1E1E1E"/>
-        <w:spacing w:after="0" w:line="285" w:lineRule="atLeast"/>
-        <w:rPr>
-          <w:rFonts w:ascii="Consolas" w:eastAsia="Times New Roman" w:hAnsi="Consolas" w:cs="Times New Roman"/>
-          <w:color w:val="D4D4D4"/>
-          <w:sz w:val="21"/>
-          <w:szCs w:val="21"/>
-          <w:lang w:val="en-US" w:eastAsia="pt-PT"/>
-        </w:rPr>
-      </w:pPr>
-      <w:r>
-        <w:rPr>
-          <w:rFonts w:ascii="Consolas" w:eastAsia="Times New Roman" w:hAnsi="Consolas" w:cs="Times New Roman"/>
-          <w:color w:val="D4D4D4"/>
-          <w:sz w:val="21"/>
-          <w:szCs w:val="21"/>
-          <w:lang w:val="en-US" w:eastAsia="pt-PT"/>
-        </w:rPr>
-        <w:t>       HPRO(X2X_LINK,PROBUF)=</w:t>
-      </w:r>
-      <w:r>
-        <w:rPr>
-          <w:rFonts w:ascii="Consolas" w:eastAsia="Times New Roman" w:hAnsi="Consolas" w:cs="Times New Roman"/>
-          <w:color w:val="B5CEA8"/>
-          <w:sz w:val="21"/>
-          <w:szCs w:val="21"/>
-          <w:lang w:val="en-US" w:eastAsia="pt-PT"/>
-        </w:rPr>
-        <w:t>0</w:t>
-      </w:r>
-    </w:p>
-    <w:p>
-      <w:pPr>
-        <w:shd w:val="clear" w:color="auto" w:fill="1E1E1E"/>
-        <w:spacing w:after="0" w:line="285" w:lineRule="atLeast"/>
-        <w:rPr>
-          <w:rFonts w:ascii="Consolas" w:eastAsia="Times New Roman" w:hAnsi="Consolas" w:cs="Times New Roman"/>
-          <w:color w:val="D4D4D4"/>
-          <w:sz w:val="21"/>
-          <w:szCs w:val="21"/>
-          <w:lang w:val="en-US" w:eastAsia="pt-PT"/>
-        </w:rPr>
-      </w:pPr>
-    </w:p>
-    <w:p>
-      <w:pPr>
-        <w:shd w:val="clear" w:color="auto" w:fill="1E1E1E"/>
-        <w:spacing w:after="0" w:line="285" w:lineRule="atLeast"/>
-        <w:rPr>
-          <w:rFonts w:ascii="Consolas" w:eastAsia="Times New Roman" w:hAnsi="Consolas" w:cs="Times New Roman"/>
-          <w:color w:val="D4D4D4"/>
-          <w:sz w:val="21"/>
-          <w:szCs w:val="21"/>
-          <w:lang w:val="en-US" w:eastAsia="pt-PT"/>
-        </w:rPr>
-      </w:pPr>
-      <w:r>
-        <w:rPr>
-          <w:rFonts w:ascii="Consolas" w:eastAsia="Times New Roman" w:hAnsi="Consolas" w:cs="Times New Roman"/>
-          <w:color w:val="6A9955"/>
-          <w:sz w:val="21"/>
-          <w:szCs w:val="21"/>
-          <w:lang w:val="en-US" w:eastAsia="pt-PT"/>
-        </w:rPr>
-        <w:t>C          ***** Start V04 changes *****</w:t>
-      </w:r>
-    </w:p>
-    <w:p>
-      <w:pPr>
-        <w:shd w:val="clear" w:color="auto" w:fill="1E1E1E"/>
-        <w:spacing w:after="0" w:line="285" w:lineRule="atLeast"/>
-        <w:rPr>
-          <w:rFonts w:ascii="Consolas" w:eastAsia="Times New Roman" w:hAnsi="Consolas" w:cs="Times New Roman"/>
-          <w:color w:val="D4D4D4"/>
-          <w:sz w:val="21"/>
-          <w:szCs w:val="21"/>
-          <w:lang w:val="en-US" w:eastAsia="pt-PT"/>
-        </w:rPr>
-      </w:pPr>
-    </w:p>
-    <w:p>
-      <w:pPr>
-        <w:shd w:val="clear" w:color="auto" w:fill="1E1E1E"/>
-        <w:spacing w:after="0" w:line="285" w:lineRule="atLeast"/>
-        <w:rPr>
-          <w:rFonts w:ascii="Consolas" w:eastAsia="Times New Roman" w:hAnsi="Consolas" w:cs="Times New Roman"/>
-          <w:color w:val="D4D4D4"/>
-          <w:sz w:val="21"/>
-          <w:szCs w:val="21"/>
-          <w:lang w:val="en-US" w:eastAsia="pt-PT"/>
-        </w:rPr>
-      </w:pPr>
-      <w:r>
-        <w:rPr>
-          <w:rFonts w:ascii="Consolas" w:eastAsia="Times New Roman" w:hAnsi="Consolas" w:cs="Times New Roman"/>
-          <w:color w:val="D4D4D4"/>
-          <w:sz w:val="21"/>
-          <w:szCs w:val="21"/>
-          <w:lang w:val="en-US" w:eastAsia="pt-PT"/>
-        </w:rPr>
-        <w:t>           </w:t>
-      </w:r>
-      <w:r>
-        <w:rPr>
-          <w:rFonts w:ascii="Consolas" w:eastAsia="Times New Roman" w:hAnsi="Consolas" w:cs="Times New Roman"/>
-          <w:color w:val="C586C0"/>
-          <w:sz w:val="21"/>
-          <w:szCs w:val="21"/>
-          <w:lang w:val="en-US" w:eastAsia="pt-PT"/>
-        </w:rPr>
-        <w:t>IF</w:t>
-      </w:r>
-      <w:r>
-        <w:rPr>
-          <w:rFonts w:ascii="Consolas" w:eastAsia="Times New Roman" w:hAnsi="Consolas" w:cs="Times New Roman"/>
-          <w:color w:val="D4D4D4"/>
-          <w:sz w:val="21"/>
-          <w:szCs w:val="21"/>
-          <w:lang w:val="en-US" w:eastAsia="pt-PT"/>
-        </w:rPr>
-        <w:t> (X2X_I4_STATION) </w:t>
-      </w:r>
-      <w:r>
-        <w:rPr>
-          <w:rFonts w:ascii="Consolas" w:eastAsia="Times New Roman" w:hAnsi="Consolas" w:cs="Times New Roman"/>
-          <w:color w:val="C586C0"/>
-          <w:sz w:val="21"/>
-          <w:szCs w:val="21"/>
-          <w:lang w:val="en-US" w:eastAsia="pt-PT"/>
-        </w:rPr>
-        <w:t>THEN</w:t>
-      </w:r>
-    </w:p>
-    <w:p>
-      <w:pPr>
-        <w:shd w:val="clear" w:color="auto" w:fill="1E1E1E"/>
-        <w:spacing w:after="0" w:line="285" w:lineRule="atLeast"/>
-        <w:rPr>
-          <w:rFonts w:ascii="Consolas" w:eastAsia="Times New Roman" w:hAnsi="Consolas" w:cs="Times New Roman"/>
-          <w:color w:val="D4D4D4"/>
-          <w:sz w:val="21"/>
-          <w:szCs w:val="21"/>
-          <w:lang w:val="en-US" w:eastAsia="pt-PT"/>
-        </w:rPr>
-      </w:pPr>
-      <w:r>
-        <w:rPr>
-          <w:rFonts w:ascii="Consolas" w:eastAsia="Times New Roman" w:hAnsi="Consolas" w:cs="Times New Roman"/>
-          <w:color w:val="D4D4D4"/>
-          <w:sz w:val="21"/>
-          <w:szCs w:val="21"/>
-          <w:lang w:val="en-US" w:eastAsia="pt-PT"/>
-        </w:rPr>
-        <w:t>          </w:t>
-      </w:r>
-      <w:r>
-        <w:rPr>
-          <w:rFonts w:ascii="Consolas" w:eastAsia="Times New Roman" w:hAnsi="Consolas" w:cs="Times New Roman"/>
-          <w:color w:val="C586C0"/>
-          <w:sz w:val="21"/>
-          <w:szCs w:val="21"/>
-          <w:lang w:val="en-US" w:eastAsia="pt-PT"/>
-        </w:rPr>
-        <w:t>IF</w:t>
-      </w:r>
-      <w:r>
-        <w:rPr>
-          <w:rFonts w:ascii="Consolas" w:eastAsia="Times New Roman" w:hAnsi="Consolas" w:cs="Times New Roman"/>
-          <w:color w:val="D4D4D4"/>
-          <w:sz w:val="21"/>
-          <w:szCs w:val="21"/>
-          <w:lang w:val="en-US" w:eastAsia="pt-PT"/>
-        </w:rPr>
-        <w:t> (</w:t>
-      </w:r>
-      <w:r>
-        <w:rPr>
-          <w:rFonts w:ascii="Consolas" w:eastAsia="Times New Roman" w:hAnsi="Consolas" w:cs="Times New Roman"/>
-          <w:color w:val="DCDCAA"/>
-          <w:sz w:val="21"/>
-          <w:szCs w:val="21"/>
-          <w:lang w:val="en-US" w:eastAsia="pt-PT"/>
-        </w:rPr>
-        <w:t>IAND</w:t>
-      </w:r>
-      <w:r>
-        <w:rPr>
-          <w:rFonts w:ascii="Consolas" w:eastAsia="Times New Roman" w:hAnsi="Consolas" w:cs="Times New Roman"/>
-          <w:color w:val="D4D4D4"/>
-          <w:sz w:val="21"/>
-          <w:szCs w:val="21"/>
-          <w:lang w:val="en-US" w:eastAsia="pt-PT"/>
-        </w:rPr>
-        <w:t>(DEST_LAYER,X2DEST_STATION)</w:t>
-      </w:r>
-      <w:r>
-        <w:rPr>
-          <w:rFonts w:ascii="Consolas" w:eastAsia="Times New Roman" w:hAnsi="Consolas" w:cs="Times New Roman"/>
-          <w:color w:val="569CD6"/>
-          <w:sz w:val="21"/>
-          <w:szCs w:val="21"/>
-          <w:lang w:val="en-US" w:eastAsia="pt-PT"/>
-        </w:rPr>
-        <w:t>.EQ.</w:t>
-      </w:r>
-      <w:r>
-        <w:rPr>
-          <w:rFonts w:ascii="Consolas" w:eastAsia="Times New Roman" w:hAnsi="Consolas" w:cs="Times New Roman"/>
-          <w:color w:val="B5CEA8"/>
-          <w:sz w:val="21"/>
-          <w:szCs w:val="21"/>
-          <w:lang w:val="en-US" w:eastAsia="pt-PT"/>
-        </w:rPr>
-        <w:t>0</w:t>
-      </w:r>
-      <w:r>
-        <w:rPr>
-          <w:rFonts w:ascii="Consolas" w:eastAsia="Times New Roman" w:hAnsi="Consolas" w:cs="Times New Roman"/>
-          <w:color w:val="D4D4D4"/>
-          <w:sz w:val="21"/>
-          <w:szCs w:val="21"/>
-          <w:lang w:val="en-US" w:eastAsia="pt-PT"/>
-        </w:rPr>
-        <w:t>)</w:t>
-      </w:r>
-    </w:p>
-    <w:p>
-      <w:pPr>
-        <w:shd w:val="clear" w:color="auto" w:fill="1E1E1E"/>
-        <w:spacing w:after="0" w:line="285" w:lineRule="atLeast"/>
-        <w:rPr>
-          <w:rFonts w:ascii="Consolas" w:eastAsia="Times New Roman" w:hAnsi="Consolas" w:cs="Times New Roman"/>
-          <w:color w:val="D4D4D4"/>
-          <w:sz w:val="21"/>
-          <w:szCs w:val="21"/>
-          <w:lang w:val="en-US" w:eastAsia="pt-PT"/>
-        </w:rPr>
-      </w:pPr>
-      <w:r>
-        <w:rPr>
-          <w:rFonts w:ascii="Consolas" w:eastAsia="Times New Roman" w:hAnsi="Consolas" w:cs="Times New Roman"/>
-          <w:color w:val="D4D4D4"/>
-          <w:sz w:val="21"/>
-          <w:szCs w:val="21"/>
-          <w:lang w:val="en-US" w:eastAsia="pt-PT"/>
-        </w:rPr>
-        <w:t>     *        PRO(LINENO,PROBUF)=SSAP </w:t>
-      </w:r>
-      <w:r>
-        <w:rPr>
-          <w:rFonts w:ascii="Consolas" w:eastAsia="Times New Roman" w:hAnsi="Consolas" w:cs="Times New Roman"/>
-          <w:color w:val="6A9955"/>
-          <w:sz w:val="21"/>
-          <w:szCs w:val="21"/>
-          <w:lang w:val="en-US" w:eastAsia="pt-PT"/>
-        </w:rPr>
-        <w:t>!LINE # IS SSAP FOR XPORT</w:t>
-      </w:r>
-    </w:p>
-    <w:p>
-      <w:pPr>
-        <w:shd w:val="clear" w:color="auto" w:fill="1E1E1E"/>
-        <w:spacing w:after="0" w:line="285" w:lineRule="atLeast"/>
-        <w:rPr>
-          <w:rFonts w:ascii="Consolas" w:eastAsia="Times New Roman" w:hAnsi="Consolas" w:cs="Times New Roman"/>
-          <w:color w:val="D4D4D4"/>
-          <w:sz w:val="21"/>
-          <w:szCs w:val="21"/>
-          <w:lang w:val="en-US" w:eastAsia="pt-PT"/>
-        </w:rPr>
-      </w:pPr>
-      <w:r>
-        <w:rPr>
-          <w:rFonts w:ascii="Consolas" w:eastAsia="Times New Roman" w:hAnsi="Consolas" w:cs="Times New Roman"/>
-          <w:color w:val="D4D4D4"/>
-          <w:sz w:val="21"/>
-          <w:szCs w:val="21"/>
-          <w:lang w:val="en-US" w:eastAsia="pt-PT"/>
-        </w:rPr>
-        <w:t>       </w:t>
-      </w:r>
-      <w:r>
-        <w:rPr>
-          <w:rFonts w:ascii="Consolas" w:eastAsia="Times New Roman" w:hAnsi="Consolas" w:cs="Times New Roman"/>
-          <w:color w:val="C586C0"/>
-          <w:sz w:val="21"/>
-          <w:szCs w:val="21"/>
-          <w:lang w:val="en-US" w:eastAsia="pt-PT"/>
-        </w:rPr>
-        <w:t>ELSE</w:t>
-      </w:r>
-    </w:p>
-    <w:p>
-      <w:pPr>
-        <w:shd w:val="clear" w:color="auto" w:fill="1E1E1E"/>
-        <w:spacing w:after="0" w:line="285" w:lineRule="atLeast"/>
-        <w:rPr>
-          <w:rFonts w:ascii="Consolas" w:eastAsia="Times New Roman" w:hAnsi="Consolas" w:cs="Times New Roman"/>
-          <w:color w:val="D4D4D4"/>
-          <w:sz w:val="21"/>
-          <w:szCs w:val="21"/>
-          <w:lang w:val="en-US" w:eastAsia="pt-PT"/>
-        </w:rPr>
-      </w:pPr>
-      <w:r>
-        <w:rPr>
-          <w:rFonts w:ascii="Consolas" w:eastAsia="Times New Roman" w:hAnsi="Consolas" w:cs="Times New Roman"/>
-          <w:color w:val="D4D4D4"/>
-          <w:sz w:val="21"/>
-          <w:szCs w:val="21"/>
-          <w:lang w:val="en-US" w:eastAsia="pt-PT"/>
-        </w:rPr>
-        <w:t>          </w:t>
-      </w:r>
-      <w:r>
-        <w:rPr>
-          <w:rFonts w:ascii="Consolas" w:eastAsia="Times New Roman" w:hAnsi="Consolas" w:cs="Times New Roman"/>
-          <w:color w:val="C586C0"/>
-          <w:sz w:val="21"/>
-          <w:szCs w:val="21"/>
-          <w:lang w:val="en-US" w:eastAsia="pt-PT"/>
-        </w:rPr>
-        <w:t>IF</w:t>
-      </w:r>
-      <w:r>
-        <w:rPr>
-          <w:rFonts w:ascii="Consolas" w:eastAsia="Times New Roman" w:hAnsi="Consolas" w:cs="Times New Roman"/>
-          <w:color w:val="D4D4D4"/>
-          <w:sz w:val="21"/>
-          <w:szCs w:val="21"/>
-          <w:lang w:val="en-US" w:eastAsia="pt-PT"/>
-        </w:rPr>
-        <w:t> (</w:t>
-      </w:r>
-      <w:r>
-        <w:rPr>
-          <w:rFonts w:ascii="Consolas" w:eastAsia="Times New Roman" w:hAnsi="Consolas" w:cs="Times New Roman"/>
-          <w:color w:val="DCDCAA"/>
-          <w:sz w:val="21"/>
-          <w:szCs w:val="21"/>
-          <w:lang w:val="en-US" w:eastAsia="pt-PT"/>
-        </w:rPr>
-        <w:t>IAND</w:t>
-      </w:r>
-      <w:r>
-        <w:rPr>
-          <w:rFonts w:ascii="Consolas" w:eastAsia="Times New Roman" w:hAnsi="Consolas" w:cs="Times New Roman"/>
-          <w:color w:val="D4D4D4"/>
-          <w:sz w:val="21"/>
-          <w:szCs w:val="21"/>
-          <w:lang w:val="en-US" w:eastAsia="pt-PT"/>
-        </w:rPr>
-        <w:t>(DEST_LAYER,X2DEST_STATION)</w:t>
-      </w:r>
-      <w:r>
-        <w:rPr>
-          <w:rFonts w:ascii="Consolas" w:eastAsia="Times New Roman" w:hAnsi="Consolas" w:cs="Times New Roman"/>
-          <w:color w:val="569CD6"/>
-          <w:sz w:val="21"/>
-          <w:szCs w:val="21"/>
-          <w:lang w:val="en-US" w:eastAsia="pt-PT"/>
-        </w:rPr>
-        <w:t>.EQ.</w:t>
-      </w:r>
-      <w:r>
-        <w:rPr>
-          <w:rFonts w:ascii="Consolas" w:eastAsia="Times New Roman" w:hAnsi="Consolas" w:cs="Times New Roman"/>
-          <w:color w:val="B5CEA8"/>
-          <w:sz w:val="21"/>
-          <w:szCs w:val="21"/>
-          <w:lang w:val="en-US" w:eastAsia="pt-PT"/>
-        </w:rPr>
-        <w:t>0</w:t>
-      </w:r>
-      <w:r>
-        <w:rPr>
-          <w:rFonts w:ascii="Consolas" w:eastAsia="Times New Roman" w:hAnsi="Consolas" w:cs="Times New Roman"/>
-          <w:color w:val="D4D4D4"/>
-          <w:sz w:val="21"/>
-          <w:szCs w:val="21"/>
-          <w:lang w:val="en-US" w:eastAsia="pt-PT"/>
-        </w:rPr>
-        <w:t>)</w:t>
-      </w:r>
-    </w:p>
-    <w:p>
-      <w:pPr>
-        <w:shd w:val="clear" w:color="auto" w:fill="1E1E1E"/>
-        <w:spacing w:after="0" w:line="285" w:lineRule="atLeast"/>
-        <w:rPr>
-          <w:rFonts w:ascii="Consolas" w:eastAsia="Times New Roman" w:hAnsi="Consolas" w:cs="Times New Roman"/>
-          <w:color w:val="D4D4D4"/>
-          <w:sz w:val="21"/>
-          <w:szCs w:val="21"/>
-          <w:lang w:val="en-US" w:eastAsia="pt-PT"/>
-        </w:rPr>
-      </w:pPr>
-      <w:r>
-        <w:rPr>
-          <w:rFonts w:ascii="Consolas" w:eastAsia="Times New Roman" w:hAnsi="Consolas" w:cs="Times New Roman"/>
-          <w:color w:val="D4D4D4"/>
-          <w:sz w:val="21"/>
-          <w:szCs w:val="21"/>
-          <w:lang w:val="en-US" w:eastAsia="pt-PT"/>
-        </w:rPr>
-        <w:t>     *        HPRO(LINENO,PROBUF)=SSAP </w:t>
-      </w:r>
-      <w:r>
-        <w:rPr>
-          <w:rFonts w:ascii="Consolas" w:eastAsia="Times New Roman" w:hAnsi="Consolas" w:cs="Times New Roman"/>
-          <w:color w:val="6A9955"/>
-          <w:sz w:val="21"/>
-          <w:szCs w:val="21"/>
-          <w:lang w:val="en-US" w:eastAsia="pt-PT"/>
-        </w:rPr>
-        <w:t>!LINE # IS SSAP FOR XPORT</w:t>
-      </w:r>
-    </w:p>
-    <w:p>
-      <w:pPr>
-        <w:shd w:val="clear" w:color="auto" w:fill="1E1E1E"/>
-        <w:spacing w:after="0" w:line="285" w:lineRule="atLeast"/>
-        <w:rPr>
-          <w:rFonts w:ascii="Consolas" w:eastAsia="Times New Roman" w:hAnsi="Consolas" w:cs="Times New Roman"/>
-          <w:color w:val="D4D4D4"/>
-          <w:sz w:val="21"/>
-          <w:szCs w:val="21"/>
-          <w:lang w:eastAsia="pt-PT"/>
-        </w:rPr>
-      </w:pPr>
-      <w:r>
-        <w:rPr>
-          <w:rFonts w:ascii="Consolas" w:eastAsia="Times New Roman" w:hAnsi="Consolas" w:cs="Times New Roman"/>
-          <w:color w:val="D4D4D4"/>
-          <w:sz w:val="21"/>
-          <w:szCs w:val="21"/>
-          <w:lang w:val="en-US" w:eastAsia="pt-PT"/>
-        </w:rPr>
-        <w:t>       </w:t>
-      </w:r>
-      <w:r>
-        <w:rPr>
-          <w:rFonts w:ascii="Consolas" w:eastAsia="Times New Roman" w:hAnsi="Consolas" w:cs="Times New Roman"/>
-          <w:color w:val="C586C0"/>
-          <w:sz w:val="21"/>
-          <w:szCs w:val="21"/>
-          <w:lang w:eastAsia="pt-PT"/>
-        </w:rPr>
-        <w:t>ENDIF</w:t>
-      </w:r>
-    </w:p>
-    <w:p>
-      <w:pPr>
-        <w:pStyle w:val="PargrafodaLista"/>
-      </w:pPr>
-      <w:r>
-        <w:t xml:space="preserve"> </w:t>
-      </w:r>
-    </w:p>
-    <w:p>
-      <w:pPr>
-        <w:pStyle w:val="PargrafodaLista"/>
-      </w:pPr>
-    </w:p>
-    <w:p>
-      <w:pPr>
-        <w:pStyle w:val="PargrafodaLista"/>
-      </w:pPr>
-      <w:r>
-        <w:t xml:space="preserve">Após construção do </w:t>
-      </w:r>
-      <w:proofErr w:type="spellStart"/>
-      <w:r>
-        <w:t>header</w:t>
-      </w:r>
-      <w:proofErr w:type="spellEnd"/>
-      <w:r>
-        <w:t xml:space="preserve"> da Mensagem enviado para a quele aplicacional INQUE pela </w:t>
-      </w:r>
-      <w:proofErr w:type="spellStart"/>
-      <w:r>
-        <w:t>subroutina</w:t>
-      </w:r>
-      <w:proofErr w:type="spellEnd"/>
-      <w:r>
         <w:t xml:space="preserve"> QUEINP</w:t>
       </w:r>
+      <w:bookmarkStart w:id="0" w:name="_GoBack"/>
+      <w:bookmarkEnd w:id="0"/>
     </w:p>
     <w:p>
       <w:pPr>
@@ -2565,16 +2557,16 @@
           <w:color w:val="D4D4D4"/>
           <w:sz w:val="21"/>
           <w:szCs w:val="21"/>
-          <w:lang w:val="en-US" w:eastAsia="pt-PT"/>
-        </w:rPr>
-      </w:pPr>
-      <w:r>
-        <w:rPr>
-          <w:rFonts w:ascii="Consolas" w:eastAsia="Times New Roman" w:hAnsi="Consolas" w:cs="Times New Roman"/>
-          <w:color w:val="D4D4D4"/>
-          <w:sz w:val="21"/>
-          <w:szCs w:val="21"/>
-          <w:lang w:val="en-US" w:eastAsia="pt-PT"/>
+          <w:lang w:eastAsia="pt-PT"/>
+        </w:rPr>
+      </w:pPr>
+      <w:r>
+        <w:rPr>
+          <w:rFonts w:ascii="Consolas" w:eastAsia="Times New Roman" w:hAnsi="Consolas" w:cs="Times New Roman"/>
+          <w:color w:val="D4D4D4"/>
+          <w:sz w:val="21"/>
+          <w:szCs w:val="21"/>
+          <w:lang w:eastAsia="pt-PT"/>
         </w:rPr>
         <w:t>CODE = HPRO(TRCODE,BUF)</w:t>
       </w:r>
@@ -2659,6 +2651,9 @@
         <w:pStyle w:val="PargrafodaLista"/>
       </w:pPr>
       <w:r>
+        <w:rPr>
+          <w:noProof/>
+        </w:rPr>
         <w:lastRenderedPageBreak/>
         <w:drawing>
           <wp:inline distT="0" distB="0" distL="0" distR="0" wp14:anchorId="50237D55" wp14:editId="22DAFC23">
@@ -3320,7 +3315,7 @@
           <w:color w:val="D4D4D4"/>
           <w:sz w:val="21"/>
           <w:szCs w:val="21"/>
-          <w:lang w:val="en-US" w:eastAsia="pt-PT"/>
+          <w:lang w:eastAsia="pt-PT"/>
         </w:rPr>
         <w:t>        </w:t>
       </w:r>
@@ -3485,36 +3480,46 @@
           <w:color w:val="D4D4D4"/>
           <w:sz w:val="21"/>
           <w:szCs w:val="21"/>
-          <w:lang w:val="en-US" w:eastAsia="pt-PT"/>
-        </w:rPr>
-        <w:t>    TASK=APU</w:t>
-      </w:r>
-    </w:p>
-    <w:p>
-      <w:pPr>
-        <w:shd w:val="clear" w:color="auto" w:fill="1E1E1E"/>
-        <w:spacing w:after="0" w:line="285" w:lineRule="atLeast"/>
-        <w:rPr>
-          <w:rFonts w:ascii="Consolas" w:eastAsia="Times New Roman" w:hAnsi="Consolas" w:cs="Times New Roman"/>
-          <w:color w:val="D4D4D4"/>
-          <w:sz w:val="21"/>
-          <w:szCs w:val="21"/>
-          <w:lang w:val="en-US" w:eastAsia="pt-PT"/>
-        </w:rPr>
-      </w:pPr>
-      <w:r>
-        <w:rPr>
-          <w:rFonts w:ascii="Consolas" w:eastAsia="Times New Roman" w:hAnsi="Consolas" w:cs="Times New Roman"/>
-          <w:color w:val="D4D4D4"/>
-          <w:sz w:val="21"/>
-          <w:szCs w:val="21"/>
-          <w:lang w:val="en-US" w:eastAsia="pt-PT"/>
+          <w:lang w:eastAsia="pt-PT"/>
         </w:rPr>
         <w:t>    </w:t>
       </w:r>
       <w:r>
         <w:rPr>
           <w:rFonts w:ascii="Consolas" w:eastAsia="Times New Roman" w:hAnsi="Consolas" w:cs="Times New Roman"/>
+          <w:color w:val="D4D4D4"/>
+          <w:sz w:val="21"/>
+          <w:szCs w:val="21"/>
+          <w:lang w:val="en-US" w:eastAsia="pt-PT"/>
+        </w:rPr>
+        <w:t>TASK=APU</w:t>
+      </w:r>
+    </w:p>
+    <w:p>
+      <w:pPr>
+        <w:shd w:val="clear" w:color="auto" w:fill="1E1E1E"/>
+        <w:spacing w:after="0" w:line="285" w:lineRule="atLeast"/>
+        <w:rPr>
+          <w:rFonts w:ascii="Consolas" w:eastAsia="Times New Roman" w:hAnsi="Consolas" w:cs="Times New Roman"/>
+          <w:color w:val="D4D4D4"/>
+          <w:sz w:val="21"/>
+          <w:szCs w:val="21"/>
+          <w:lang w:val="en-US" w:eastAsia="pt-PT"/>
+        </w:rPr>
+      </w:pPr>
+      <w:r>
+        <w:rPr>
+          <w:rFonts w:ascii="Consolas" w:eastAsia="Times New Roman" w:hAnsi="Consolas" w:cs="Times New Roman"/>
+          <w:color w:val="D4D4D4"/>
+          <w:sz w:val="21"/>
+          <w:szCs w:val="21"/>
+          <w:lang w:val="en-US" w:eastAsia="pt-PT"/>
+        </w:rPr>
+        <w:t>    </w:t>
+      </w:r>
+      <w:r>
+        <w:rPr>
+          <w:rFonts w:ascii="Consolas" w:eastAsia="Times New Roman" w:hAnsi="Consolas" w:cs="Times New Roman"/>
           <w:color w:val="C586C0"/>
           <w:sz w:val="21"/>
           <w:szCs w:val="21"/>
@@ -3573,16 +3578,16 @@
           <w:color w:val="D4D4D4"/>
           <w:sz w:val="21"/>
           <w:szCs w:val="21"/>
-          <w:lang w:val="en-US" w:eastAsia="pt-PT"/>
-        </w:rPr>
-      </w:pPr>
-      <w:r>
-        <w:rPr>
-          <w:rFonts w:ascii="Consolas" w:eastAsia="Times New Roman" w:hAnsi="Consolas" w:cs="Times New Roman"/>
-          <w:color w:val="D4D4D4"/>
-          <w:sz w:val="21"/>
-          <w:szCs w:val="21"/>
-          <w:lang w:val="en-US" w:eastAsia="pt-PT"/>
+          <w:lang w:eastAsia="pt-PT"/>
+        </w:rPr>
+      </w:pPr>
+      <w:r>
+        <w:rPr>
+          <w:rFonts w:ascii="Consolas" w:eastAsia="Times New Roman" w:hAnsi="Consolas" w:cs="Times New Roman"/>
+          <w:color w:val="D4D4D4"/>
+          <w:sz w:val="21"/>
+          <w:szCs w:val="21"/>
+          <w:lang w:eastAsia="pt-PT"/>
         </w:rPr>
         <w:t>XSER = </w:t>
       </w:r>
@@ -3592,7 +3597,7 @@
           <w:color w:val="DCDCAA"/>
           <w:sz w:val="21"/>
           <w:szCs w:val="21"/>
-          <w:lang w:val="en-US" w:eastAsia="pt-PT"/>
+          <w:lang w:eastAsia="pt-PT"/>
         </w:rPr>
         <w:t>IAND</w:t>
       </w:r>
@@ -3602,7 +3607,7 @@
           <w:color w:val="D4D4D4"/>
           <w:sz w:val="21"/>
           <w:szCs w:val="21"/>
-          <w:lang w:val="en-US" w:eastAsia="pt-PT"/>
+          <w:lang w:eastAsia="pt-PT"/>
         </w:rPr>
         <w:t>(PRO(WRKTAB,BUF),</w:t>
       </w:r>
@@ -3612,7 +3617,7 @@
           <w:color w:val="CE9178"/>
           <w:sz w:val="21"/>
           <w:szCs w:val="21"/>
-          <w:lang w:val="en-US" w:eastAsia="pt-PT"/>
+          <w:lang w:eastAsia="pt-PT"/>
         </w:rPr>
         <w:t>'3FFFFFFF'</w:t>
       </w:r>
@@ -3622,7 +3627,7 @@
           <w:color w:val="D4D4D4"/>
           <w:sz w:val="21"/>
           <w:szCs w:val="21"/>
-          <w:lang w:val="en-US" w:eastAsia="pt-PT"/>
+          <w:lang w:eastAsia="pt-PT"/>
         </w:rPr>
         <w:t>X)</w:t>
       </w:r>
@@ -3630,6 +3635,199 @@
     <w:p>
       <w:pPr>
         <w:pStyle w:val="PargrafodaLista"/>
+      </w:pPr>
+    </w:p>
+    <w:p>
+      <w:pPr>
+        <w:pStyle w:val="PargrafodaLista"/>
+      </w:pPr>
+    </w:p>
+    <w:p>
+      <w:pPr>
+        <w:pStyle w:val="PargrafodaLista"/>
+      </w:pPr>
+      <w:r>
+        <w:t>Sendo o serial enviado p</w:t>
+      </w:r>
+      <w:r>
+        <w:t>ara a subroutine APU_WLOG:</w:t>
+      </w:r>
+    </w:p>
+    <w:p>
+      <w:pPr>
+        <w:shd w:val="clear" w:color="auto" w:fill="1E1E1E"/>
+        <w:spacing w:after="0" w:line="285" w:lineRule="atLeast"/>
+        <w:rPr>
+          <w:rFonts w:ascii="Consolas" w:eastAsia="Times New Roman" w:hAnsi="Consolas" w:cs="Times New Roman"/>
+          <w:color w:val="D4D4D4"/>
+          <w:sz w:val="21"/>
+          <w:szCs w:val="21"/>
+          <w:lang w:val="en-US" w:eastAsia="pt-PT"/>
+        </w:rPr>
+      </w:pPr>
+      <w:r>
+        <w:rPr>
+          <w:rFonts w:ascii="Consolas" w:eastAsia="Times New Roman" w:hAnsi="Consolas" w:cs="Times New Roman"/>
+          <w:color w:val="6A9955"/>
+          <w:sz w:val="21"/>
+          <w:szCs w:val="21"/>
+          <w:lang w:val="en-US" w:eastAsia="pt-PT"/>
+        </w:rPr>
+        <w:t>C INPUT</w:t>
+      </w:r>
+    </w:p>
+    <w:p>
+      <w:pPr>
+        <w:shd w:val="clear" w:color="auto" w:fill="1E1E1E"/>
+        <w:spacing w:after="0" w:line="285" w:lineRule="atLeast"/>
+        <w:rPr>
+          <w:rFonts w:ascii="Consolas" w:eastAsia="Times New Roman" w:hAnsi="Consolas" w:cs="Times New Roman"/>
+          <w:color w:val="D4D4D4"/>
+          <w:sz w:val="21"/>
+          <w:szCs w:val="21"/>
+          <w:lang w:val="en-US" w:eastAsia="pt-PT"/>
+        </w:rPr>
+      </w:pPr>
+      <w:r>
+        <w:rPr>
+          <w:rFonts w:ascii="Consolas" w:eastAsia="Times New Roman" w:hAnsi="Consolas" w:cs="Times New Roman"/>
+          <w:color w:val="6A9955"/>
+          <w:sz w:val="21"/>
+          <w:szCs w:val="21"/>
+          <w:lang w:val="en-US" w:eastAsia="pt-PT"/>
+        </w:rPr>
+        <w:t>C     SERIAL   -  TRANSACTION SERIAL NUMBER</w:t>
+      </w:r>
+    </w:p>
+    <w:p>
+      <w:pPr>
+        <w:shd w:val="clear" w:color="auto" w:fill="1E1E1E"/>
+        <w:spacing w:after="0" w:line="285" w:lineRule="atLeast"/>
+        <w:rPr>
+          <w:rFonts w:ascii="Consolas" w:eastAsia="Times New Roman" w:hAnsi="Consolas" w:cs="Times New Roman"/>
+          <w:color w:val="D4D4D4"/>
+          <w:sz w:val="21"/>
+          <w:szCs w:val="21"/>
+          <w:lang w:val="en-US" w:eastAsia="pt-PT"/>
+        </w:rPr>
+      </w:pPr>
+      <w:r>
+        <w:rPr>
+          <w:rFonts w:ascii="Consolas" w:eastAsia="Times New Roman" w:hAnsi="Consolas" w:cs="Times New Roman"/>
+          <w:color w:val="6A9955"/>
+          <w:sz w:val="21"/>
+          <w:szCs w:val="21"/>
+          <w:lang w:val="en-US" w:eastAsia="pt-PT"/>
+        </w:rPr>
+        <w:t>C     RECORD   -  TRANSACTION LOG RECORD</w:t>
+      </w:r>
+    </w:p>
+    <w:p>
+      <w:pPr>
+        <w:shd w:val="clear" w:color="auto" w:fill="1E1E1E"/>
+        <w:spacing w:after="0" w:line="285" w:lineRule="atLeast"/>
+        <w:rPr>
+          <w:rFonts w:ascii="Consolas" w:eastAsia="Times New Roman" w:hAnsi="Consolas" w:cs="Times New Roman"/>
+          <w:color w:val="D4D4D4"/>
+          <w:sz w:val="21"/>
+          <w:szCs w:val="21"/>
+          <w:lang w:val="en-US" w:eastAsia="pt-PT"/>
+        </w:rPr>
+      </w:pPr>
+      <w:r>
+        <w:rPr>
+          <w:rFonts w:ascii="Consolas" w:eastAsia="Times New Roman" w:hAnsi="Consolas" w:cs="Times New Roman"/>
+          <w:color w:val="D4D4D4"/>
+          <w:sz w:val="21"/>
+          <w:szCs w:val="21"/>
+          <w:lang w:val="en-US" w:eastAsia="pt-PT"/>
+        </w:rPr>
+        <w:t>    </w:t>
+      </w:r>
+      <w:r>
+        <w:rPr>
+          <w:rFonts w:ascii="Consolas" w:eastAsia="Times New Roman" w:hAnsi="Consolas" w:cs="Times New Roman"/>
+          <w:color w:val="569CD6"/>
+          <w:sz w:val="21"/>
+          <w:szCs w:val="21"/>
+          <w:lang w:val="en-US" w:eastAsia="pt-PT"/>
+        </w:rPr>
+        <w:t>SUBROUTINE</w:t>
+      </w:r>
+      <w:r>
+        <w:rPr>
+          <w:rFonts w:ascii="Consolas" w:eastAsia="Times New Roman" w:hAnsi="Consolas" w:cs="Times New Roman"/>
+          <w:color w:val="D4D4D4"/>
+          <w:sz w:val="21"/>
+          <w:szCs w:val="21"/>
+          <w:lang w:val="en-US" w:eastAsia="pt-PT"/>
+        </w:rPr>
+        <w:t> </w:t>
+      </w:r>
+      <w:r>
+        <w:rPr>
+          <w:rFonts w:ascii="Consolas" w:eastAsia="Times New Roman" w:hAnsi="Consolas" w:cs="Times New Roman"/>
+          <w:color w:val="DCDCAA"/>
+          <w:sz w:val="21"/>
+          <w:szCs w:val="21"/>
+          <w:lang w:val="en-US" w:eastAsia="pt-PT"/>
+        </w:rPr>
+        <w:t>APU_WLOG</w:t>
+      </w:r>
+      <w:r>
+        <w:rPr>
+          <w:rFonts w:ascii="Consolas" w:eastAsia="Times New Roman" w:hAnsi="Consolas" w:cs="Times New Roman"/>
+          <w:color w:val="D4D4D4"/>
+          <w:sz w:val="21"/>
+          <w:szCs w:val="21"/>
+          <w:lang w:val="en-US" w:eastAsia="pt-PT"/>
+        </w:rPr>
+        <w:t>(</w:t>
+      </w:r>
+      <w:r>
+        <w:rPr>
+          <w:rFonts w:ascii="Consolas" w:eastAsia="Times New Roman" w:hAnsi="Consolas" w:cs="Times New Roman"/>
+          <w:color w:val="9CDCFE"/>
+          <w:sz w:val="21"/>
+          <w:szCs w:val="21"/>
+          <w:lang w:val="en-US" w:eastAsia="pt-PT"/>
+        </w:rPr>
+        <w:t>SERIAL</w:t>
+      </w:r>
+      <w:r>
+        <w:rPr>
+          <w:rFonts w:ascii="Consolas" w:eastAsia="Times New Roman" w:hAnsi="Consolas" w:cs="Times New Roman"/>
+          <w:color w:val="D4D4D4"/>
+          <w:sz w:val="21"/>
+          <w:szCs w:val="21"/>
+          <w:lang w:val="en-US" w:eastAsia="pt-PT"/>
+        </w:rPr>
+        <w:t>,</w:t>
+      </w:r>
+      <w:r>
+        <w:rPr>
+          <w:rFonts w:ascii="Consolas" w:eastAsia="Times New Roman" w:hAnsi="Consolas" w:cs="Times New Roman"/>
+          <w:color w:val="9CDCFE"/>
+          <w:sz w:val="21"/>
+          <w:szCs w:val="21"/>
+          <w:lang w:val="en-US" w:eastAsia="pt-PT"/>
+        </w:rPr>
+        <w:t>RECORD</w:t>
+      </w:r>
+      <w:r>
+        <w:rPr>
+          <w:rFonts w:ascii="Consolas" w:eastAsia="Times New Roman" w:hAnsi="Consolas" w:cs="Times New Roman"/>
+          <w:color w:val="D4D4D4"/>
+          <w:sz w:val="21"/>
+          <w:szCs w:val="21"/>
+          <w:lang w:val="en-US" w:eastAsia="pt-PT"/>
+        </w:rPr>
+        <w:t>)</w:t>
+      </w:r>
+    </w:p>
+    <w:p>
+      <w:pPr>
+        <w:pStyle w:val="PargrafodaLista"/>
         <w:rPr>
           <w:lang w:val="en-US"/>
         </w:rPr>
@@ -3648,62 +3846,25 @@
         <w:pStyle w:val="PargrafodaLista"/>
       </w:pPr>
       <w:r>
-        <w:t>Sendo o serial enviado p</w:t>
-      </w:r>
-      <w:r>
-        <w:t>ara a subroutine APU_WLOG:</w:t>
-      </w:r>
-    </w:p>
-    <w:p>
-      <w:pPr>
-        <w:shd w:val="clear" w:color="auto" w:fill="1E1E1E"/>
-        <w:spacing w:after="0" w:line="285" w:lineRule="atLeast"/>
-        <w:rPr>
-          <w:rFonts w:ascii="Consolas" w:eastAsia="Times New Roman" w:hAnsi="Consolas" w:cs="Times New Roman"/>
-          <w:color w:val="D4D4D4"/>
-          <w:sz w:val="21"/>
-          <w:szCs w:val="21"/>
-          <w:lang w:val="en-US" w:eastAsia="pt-PT"/>
-        </w:rPr>
-      </w:pPr>
-      <w:r>
-        <w:rPr>
-          <w:rFonts w:ascii="Consolas" w:eastAsia="Times New Roman" w:hAnsi="Consolas" w:cs="Times New Roman"/>
-          <w:color w:val="6A9955"/>
-          <w:sz w:val="21"/>
-          <w:szCs w:val="21"/>
-          <w:lang w:val="en-US" w:eastAsia="pt-PT"/>
-        </w:rPr>
-        <w:t>C INPUT</w:t>
-      </w:r>
-    </w:p>
-    <w:p>
-      <w:pPr>
-        <w:shd w:val="clear" w:color="auto" w:fill="1E1E1E"/>
-        <w:spacing w:after="0" w:line="285" w:lineRule="atLeast"/>
-        <w:rPr>
-          <w:rFonts w:ascii="Consolas" w:eastAsia="Times New Roman" w:hAnsi="Consolas" w:cs="Times New Roman"/>
-          <w:color w:val="D4D4D4"/>
-          <w:sz w:val="21"/>
-          <w:szCs w:val="21"/>
-          <w:lang w:val="en-US" w:eastAsia="pt-PT"/>
-        </w:rPr>
-      </w:pPr>
-      <w:r>
-        <w:rPr>
-          <w:rFonts w:ascii="Consolas" w:eastAsia="Times New Roman" w:hAnsi="Consolas" w:cs="Times New Roman"/>
-          <w:color w:val="6A9955"/>
-          <w:sz w:val="21"/>
-          <w:szCs w:val="21"/>
-          <w:lang w:val="en-US" w:eastAsia="pt-PT"/>
-        </w:rPr>
-        <w:t>C     SERIAL   -  TRANSACTION SERIAL NUMBER</w:t>
-      </w:r>
-    </w:p>
-    <w:p>
-      <w:pPr>
-        <w:shd w:val="clear" w:color="auto" w:fill="1E1E1E"/>
-        <w:spacing w:after="0" w:line="285" w:lineRule="atLeast"/>
+        <w:t>Sendo posterior enviado para q</w:t>
+      </w:r>
+      <w:r>
+        <w:t>ueue aplicacional LOG</w:t>
+      </w:r>
+    </w:p>
+    <w:p>
+      <w:pPr>
+        <w:shd w:val="clear" w:color="auto" w:fill="1E1E1E"/>
+        <w:spacing w:after="0" w:line="285" w:lineRule="atLeast"/>
+        <w:rPr>
+          <w:rFonts w:ascii="Consolas" w:eastAsia="Times New Roman" w:hAnsi="Consolas" w:cs="Times New Roman"/>
+          <w:color w:val="D4D4D4"/>
+          <w:sz w:val="21"/>
+          <w:szCs w:val="21"/>
+          <w:lang w:val="en-US" w:eastAsia="pt-PT"/>
+        </w:rPr>
+      </w:pPr>
+      <w:r>
         <w:rPr>
           <w:rFonts w:ascii="Consolas" w:eastAsia="Times New Roman" w:hAnsi="Consolas" w:cs="Times New Roman"/>
           <w:color w:val="D4D4D4"/>
@@ -3711,49 +3872,17 @@
           <w:szCs w:val="21"/>
           <w:lang w:eastAsia="pt-PT"/>
         </w:rPr>
-      </w:pPr>
-      <w:r>
-        <w:rPr>
-          <w:rFonts w:ascii="Consolas" w:eastAsia="Times New Roman" w:hAnsi="Consolas" w:cs="Times New Roman"/>
-          <w:color w:val="6A9955"/>
-          <w:sz w:val="21"/>
-          <w:szCs w:val="21"/>
-          <w:lang w:eastAsia="pt-PT"/>
-        </w:rPr>
-        <w:t>C     RECORD   -  TRANSACTION LOG RECORD</w:t>
-      </w:r>
-    </w:p>
-    <w:p>
-      <w:pPr>
-        <w:shd w:val="clear" w:color="auto" w:fill="1E1E1E"/>
-        <w:spacing w:after="0" w:line="285" w:lineRule="atLeast"/>
-        <w:rPr>
-          <w:rFonts w:ascii="Consolas" w:eastAsia="Times New Roman" w:hAnsi="Consolas" w:cs="Times New Roman"/>
-          <w:color w:val="D4D4D4"/>
-          <w:sz w:val="21"/>
-          <w:szCs w:val="21"/>
-          <w:lang w:val="en-US" w:eastAsia="pt-PT"/>
-        </w:rPr>
-      </w:pPr>
-      <w:r>
-        <w:rPr>
-          <w:rFonts w:ascii="Consolas" w:eastAsia="Times New Roman" w:hAnsi="Consolas" w:cs="Times New Roman"/>
-          <w:color w:val="D4D4D4"/>
-          <w:sz w:val="21"/>
-          <w:szCs w:val="21"/>
-          <w:lang w:val="en-US" w:eastAsia="pt-PT"/>
-        </w:rPr>
         <w:t>    </w:t>
       </w:r>
       <w:r>
         <w:rPr>
           <w:rFonts w:ascii="Consolas" w:eastAsia="Times New Roman" w:hAnsi="Consolas" w:cs="Times New Roman"/>
-          <w:color w:val="569CD6"/>
-          <w:sz w:val="21"/>
-          <w:szCs w:val="21"/>
-          <w:lang w:val="en-US" w:eastAsia="pt-PT"/>
-        </w:rPr>
-        <w:t>SUBROUTINE</w:t>
+          <w:color w:val="C586C0"/>
+          <w:sz w:val="21"/>
+          <w:szCs w:val="21"/>
+          <w:lang w:val="en-US" w:eastAsia="pt-PT"/>
+        </w:rPr>
+        <w:t>CALL</w:t>
       </w:r>
       <w:r>
         <w:rPr>
@@ -3773,57 +3902,80 @@
           <w:szCs w:val="21"/>
           <w:lang w:val="en-US" w:eastAsia="pt-PT"/>
         </w:rPr>
-        <w:t>APU_WLOG</w:t>
-      </w:r>
-      <w:r>
-        <w:rPr>
-          <w:rFonts w:ascii="Consolas" w:eastAsia="Times New Roman" w:hAnsi="Consolas" w:cs="Times New Roman"/>
-          <w:color w:val="D4D4D4"/>
-          <w:sz w:val="21"/>
-          <w:szCs w:val="21"/>
-          <w:lang w:val="en-US" w:eastAsia="pt-PT"/>
-        </w:rPr>
-        <w:t>(</w:t>
-      </w:r>
-      <w:r>
-        <w:rPr>
-          <w:rFonts w:ascii="Consolas" w:eastAsia="Times New Roman" w:hAnsi="Consolas" w:cs="Times New Roman"/>
-          <w:color w:val="9CDCFE"/>
-          <w:sz w:val="21"/>
-          <w:szCs w:val="21"/>
-          <w:lang w:val="en-US" w:eastAsia="pt-PT"/>
-        </w:rPr>
-        <w:t>SERIAL</w:t>
-      </w:r>
-      <w:r>
-        <w:rPr>
-          <w:rFonts w:ascii="Consolas" w:eastAsia="Times New Roman" w:hAnsi="Consolas" w:cs="Times New Roman"/>
-          <w:color w:val="D4D4D4"/>
-          <w:sz w:val="21"/>
-          <w:szCs w:val="21"/>
-          <w:lang w:val="en-US" w:eastAsia="pt-PT"/>
-        </w:rPr>
-        <w:t>,</w:t>
-      </w:r>
-      <w:r>
-        <w:rPr>
-          <w:rFonts w:ascii="Consolas" w:eastAsia="Times New Roman" w:hAnsi="Consolas" w:cs="Times New Roman"/>
-          <w:color w:val="9CDCFE"/>
-          <w:sz w:val="21"/>
-          <w:szCs w:val="21"/>
-          <w:lang w:val="en-US" w:eastAsia="pt-PT"/>
-        </w:rPr>
-        <w:t>RECORD</w:t>
-      </w:r>
-      <w:r>
-        <w:rPr>
-          <w:rFonts w:ascii="Consolas" w:eastAsia="Times New Roman" w:hAnsi="Consolas" w:cs="Times New Roman"/>
-          <w:color w:val="D4D4D4"/>
-          <w:sz w:val="21"/>
-          <w:szCs w:val="21"/>
-          <w:lang w:val="en-US" w:eastAsia="pt-PT"/>
-        </w:rPr>
-        <w:t>)</w:t>
+        <w:t>QUETRA</w:t>
+      </w:r>
+      <w:r>
+        <w:rPr>
+          <w:rFonts w:ascii="Consolas" w:eastAsia="Times New Roman" w:hAnsi="Consolas" w:cs="Times New Roman"/>
+          <w:color w:val="D4D4D4"/>
+          <w:sz w:val="21"/>
+          <w:szCs w:val="21"/>
+          <w:lang w:val="en-US" w:eastAsia="pt-PT"/>
+        </w:rPr>
+        <w:t>(LOG,BUF)</w:t>
+      </w:r>
+    </w:p>
+    <w:p>
+      <w:pPr>
+        <w:shd w:val="clear" w:color="auto" w:fill="1E1E1E"/>
+        <w:spacing w:after="0" w:line="285" w:lineRule="atLeast"/>
+        <w:rPr>
+          <w:rFonts w:ascii="Consolas" w:eastAsia="Times New Roman" w:hAnsi="Consolas" w:cs="Times New Roman"/>
+          <w:color w:val="D4D4D4"/>
+          <w:sz w:val="21"/>
+          <w:szCs w:val="21"/>
+          <w:lang w:val="en-US" w:eastAsia="pt-PT"/>
+        </w:rPr>
+      </w:pPr>
+      <w:r>
+        <w:rPr>
+          <w:rFonts w:ascii="Consolas" w:eastAsia="Times New Roman" w:hAnsi="Consolas" w:cs="Times New Roman"/>
+          <w:color w:val="D4D4D4"/>
+          <w:sz w:val="21"/>
+          <w:szCs w:val="21"/>
+          <w:lang w:val="en-US" w:eastAsia="pt-PT"/>
+        </w:rPr>
+        <w:t>    </w:t>
+      </w:r>
+      <w:r>
+        <w:rPr>
+          <w:rFonts w:ascii="Consolas" w:eastAsia="Times New Roman" w:hAnsi="Consolas" w:cs="Times New Roman"/>
+          <w:color w:val="C586C0"/>
+          <w:sz w:val="21"/>
+          <w:szCs w:val="21"/>
+          <w:lang w:val="en-US" w:eastAsia="pt-PT"/>
+        </w:rPr>
+        <w:t>CALL</w:t>
+      </w:r>
+      <w:r>
+        <w:rPr>
+          <w:rFonts w:ascii="Consolas" w:eastAsia="Times New Roman" w:hAnsi="Consolas" w:cs="Times New Roman"/>
+          <w:color w:val="D4D4D4"/>
+          <w:sz w:val="21"/>
+          <w:szCs w:val="21"/>
+          <w:lang w:val="en-US" w:eastAsia="pt-PT"/>
+        </w:rPr>
+        <w:t> </w:t>
+      </w:r>
+      <w:r>
+        <w:rPr>
+          <w:rFonts w:ascii="Consolas" w:eastAsia="Times New Roman" w:hAnsi="Consolas" w:cs="Times New Roman"/>
+          <w:color w:val="DCDCAA"/>
+          <w:sz w:val="21"/>
+          <w:szCs w:val="21"/>
+          <w:lang w:val="en-US" w:eastAsia="pt-PT"/>
+        </w:rPr>
+        <w:t>DQUTRA</w:t>
+      </w:r>
+      <w:r>
+        <w:rPr>
+          <w:rFonts w:ascii="Consolas" w:eastAsia="Times New Roman" w:hAnsi="Consolas" w:cs="Times New Roman"/>
+          <w:color w:val="D4D4D4"/>
+          <w:sz w:val="21"/>
+          <w:szCs w:val="21"/>
+          <w:lang w:val="en-US" w:eastAsia="pt-PT"/>
+        </w:rPr>
+        <w:t>(TASK,BUF)</w:t>
       </w:r>
     </w:p>
     <w:p>
@@ -3837,242 +3989,92 @@
     <w:p>
       <w:pPr>
         <w:pStyle w:val="PargrafodaLista"/>
+      </w:pPr>
+      <w:r>
+        <w:t>O programa a seguir é</w:t>
+      </w:r>
+      <w:r>
+        <w:t xml:space="preserve"> chamado de LOGGER</w:t>
+      </w:r>
+      <w:r>
+        <w:t xml:space="preserve"> neste programa não se está a obter a mensagem de nenhuma queue aplicacional nem mesmo da LOG onde a mensagem se encontra atualmente, pois é feito obtenção de dados da memoria escrita pelo APU_WLOG (sendo a lógica implementado de muito baixo nível saído do pretendido nesta documentação não sendo por isso referido esses mesmos processos…)</w:t>
+      </w:r>
+      <w:r>
+        <w:t>. É neste momento (logger) onde é registado a mensagem no TMF (primario, backup e disco) de lembrar que a mensagem pode ocupar até 3 segmentos no máximo (48 bytes no total sendo 16 bytes por segmento) sendo a primeira posição da mensagem (posição do 1º segmento) o Numero de Série Interno.</w:t>
+      </w:r>
+    </w:p>
+    <w:p>
+      <w:pPr>
+        <w:pStyle w:val="PargrafodaLista"/>
+      </w:pPr>
+    </w:p>
+    <w:p>
+      <w:pPr>
+        <w:pStyle w:val="PargrafodaLista"/>
+      </w:pPr>
+      <w:r>
+        <w:t>Neste programa é chamado a subroutine LOGOUT</w:t>
+      </w:r>
+    </w:p>
+    <w:p>
+      <w:pPr>
+        <w:shd w:val="clear" w:color="auto" w:fill="1E1E1E"/>
+        <w:spacing w:after="0" w:line="285" w:lineRule="atLeast"/>
+        <w:rPr>
+          <w:rFonts w:ascii="Consolas" w:eastAsia="Times New Roman" w:hAnsi="Consolas" w:cs="Times New Roman"/>
+          <w:color w:val="D4D4D4"/>
+          <w:sz w:val="21"/>
+          <w:szCs w:val="21"/>
+          <w:lang w:val="en-US" w:eastAsia="pt-PT"/>
+        </w:rPr>
+      </w:pPr>
+      <w:r>
+        <w:rPr>
+          <w:rFonts w:ascii="Consolas" w:eastAsia="Times New Roman" w:hAnsi="Consolas" w:cs="Times New Roman"/>
+          <w:color w:val="C586C0"/>
+          <w:sz w:val="21"/>
+          <w:szCs w:val="21"/>
+          <w:lang w:val="en-US" w:eastAsia="pt-PT"/>
+        </w:rPr>
+        <w:t>CALL</w:t>
+      </w:r>
+      <w:r>
+        <w:rPr>
+          <w:rFonts w:ascii="Consolas" w:eastAsia="Times New Roman" w:hAnsi="Consolas" w:cs="Times New Roman"/>
+          <w:color w:val="D4D4D4"/>
+          <w:sz w:val="21"/>
+          <w:szCs w:val="21"/>
+          <w:lang w:val="en-US" w:eastAsia="pt-PT"/>
+        </w:rPr>
+        <w:t> </w:t>
+      </w:r>
+      <w:r>
+        <w:rPr>
+          <w:rFonts w:ascii="Consolas" w:eastAsia="Times New Roman" w:hAnsi="Consolas" w:cs="Times New Roman"/>
+          <w:color w:val="DCDCAA"/>
+          <w:sz w:val="21"/>
+          <w:szCs w:val="21"/>
+          <w:lang w:val="en-US" w:eastAsia="pt-PT"/>
+        </w:rPr>
+        <w:t>LOGOUT</w:t>
+      </w:r>
+      <w:r>
+        <w:rPr>
+          <w:rFonts w:ascii="Consolas" w:eastAsia="Times New Roman" w:hAnsi="Consolas" w:cs="Times New Roman"/>
+          <w:color w:val="D4D4D4"/>
+          <w:sz w:val="21"/>
+          <w:szCs w:val="21"/>
+          <w:lang w:val="en-US" w:eastAsia="pt-PT"/>
+        </w:rPr>
+        <w:t>(NUMOUT,HSER,HPPI)</w:t>
+      </w:r>
+    </w:p>
+    <w:p>
+      <w:pPr>
+        <w:pStyle w:val="PargrafodaLista"/>
         <w:rPr>
           <w:lang w:val="en-US"/>
         </w:rPr>
-      </w:pPr>
-    </w:p>
-    <w:p>
-      <w:pPr>
-        <w:pStyle w:val="PargrafodaLista"/>
-      </w:pPr>
-      <w:r>
-        <w:t>Sendo posterior enviado para q</w:t>
-      </w:r>
-      <w:r>
-        <w:t>ueue aplicacional LOG</w:t>
-      </w:r>
-    </w:p>
-    <w:p>
-      <w:pPr>
-        <w:shd w:val="clear" w:color="auto" w:fill="1E1E1E"/>
-        <w:spacing w:after="0" w:line="285" w:lineRule="atLeast"/>
-        <w:rPr>
-          <w:rFonts w:ascii="Consolas" w:eastAsia="Times New Roman" w:hAnsi="Consolas" w:cs="Times New Roman"/>
-          <w:color w:val="D4D4D4"/>
-          <w:sz w:val="21"/>
-          <w:szCs w:val="21"/>
-          <w:lang w:val="en-US" w:eastAsia="pt-PT"/>
-        </w:rPr>
-      </w:pPr>
-      <w:r>
-        <w:rPr>
-          <w:rFonts w:ascii="Consolas" w:eastAsia="Times New Roman" w:hAnsi="Consolas" w:cs="Times New Roman"/>
-          <w:color w:val="D4D4D4"/>
-          <w:sz w:val="21"/>
-          <w:szCs w:val="21"/>
-          <w:lang w:val="en-US" w:eastAsia="pt-PT"/>
-        </w:rPr>
-        <w:t>    </w:t>
-      </w:r>
-      <w:r>
-        <w:rPr>
-          <w:rFonts w:ascii="Consolas" w:eastAsia="Times New Roman" w:hAnsi="Consolas" w:cs="Times New Roman"/>
-          <w:color w:val="C586C0"/>
-          <w:sz w:val="21"/>
-          <w:szCs w:val="21"/>
-          <w:lang w:val="en-US" w:eastAsia="pt-PT"/>
-        </w:rPr>
-        <w:t>CALL</w:t>
-      </w:r>
-      <w:r>
-        <w:rPr>
-          <w:rFonts w:ascii="Consolas" w:eastAsia="Times New Roman" w:hAnsi="Consolas" w:cs="Times New Roman"/>
-          <w:color w:val="D4D4D4"/>
-          <w:sz w:val="21"/>
-          <w:szCs w:val="21"/>
-          <w:lang w:val="en-US" w:eastAsia="pt-PT"/>
-        </w:rPr>
-        <w:t> </w:t>
-      </w:r>
-      <w:r>
-        <w:rPr>
-          <w:rFonts w:ascii="Consolas" w:eastAsia="Times New Roman" w:hAnsi="Consolas" w:cs="Times New Roman"/>
-          <w:color w:val="DCDCAA"/>
-          <w:sz w:val="21"/>
-          <w:szCs w:val="21"/>
-          <w:lang w:val="en-US" w:eastAsia="pt-PT"/>
-        </w:rPr>
-        <w:t>QUETRA</w:t>
-      </w:r>
-      <w:r>
-        <w:rPr>
-          <w:rFonts w:ascii="Consolas" w:eastAsia="Times New Roman" w:hAnsi="Consolas" w:cs="Times New Roman"/>
-          <w:color w:val="D4D4D4"/>
-          <w:sz w:val="21"/>
-          <w:szCs w:val="21"/>
-          <w:lang w:val="en-US" w:eastAsia="pt-PT"/>
-        </w:rPr>
-        <w:t>(LOG,BUF)</w:t>
-      </w:r>
-    </w:p>
-    <w:p>
-      <w:pPr>
-        <w:shd w:val="clear" w:color="auto" w:fill="1E1E1E"/>
-        <w:spacing w:after="0" w:line="285" w:lineRule="atLeast"/>
-        <w:rPr>
-          <w:rFonts w:ascii="Consolas" w:eastAsia="Times New Roman" w:hAnsi="Consolas" w:cs="Times New Roman"/>
-          <w:color w:val="D4D4D4"/>
-          <w:sz w:val="21"/>
-          <w:szCs w:val="21"/>
-          <w:lang w:val="en-US" w:eastAsia="pt-PT"/>
-        </w:rPr>
-      </w:pPr>
-      <w:r>
-        <w:rPr>
-          <w:rFonts w:ascii="Consolas" w:eastAsia="Times New Roman" w:hAnsi="Consolas" w:cs="Times New Roman"/>
-          <w:color w:val="D4D4D4"/>
-          <w:sz w:val="21"/>
-          <w:szCs w:val="21"/>
-          <w:lang w:val="en-US" w:eastAsia="pt-PT"/>
-        </w:rPr>
-        <w:t>    </w:t>
-      </w:r>
-      <w:r>
-        <w:rPr>
-          <w:rFonts w:ascii="Consolas" w:eastAsia="Times New Roman" w:hAnsi="Consolas" w:cs="Times New Roman"/>
-          <w:color w:val="C586C0"/>
-          <w:sz w:val="21"/>
-          <w:szCs w:val="21"/>
-          <w:lang w:val="en-US" w:eastAsia="pt-PT"/>
-        </w:rPr>
-        <w:t>CALL</w:t>
-      </w:r>
-      <w:r>
-        <w:rPr>
-          <w:rFonts w:ascii="Consolas" w:eastAsia="Times New Roman" w:hAnsi="Consolas" w:cs="Times New Roman"/>
-          <w:color w:val="D4D4D4"/>
-          <w:sz w:val="21"/>
-          <w:szCs w:val="21"/>
-          <w:lang w:val="en-US" w:eastAsia="pt-PT"/>
-        </w:rPr>
-        <w:t> </w:t>
-      </w:r>
-      <w:r>
-        <w:rPr>
-          <w:rFonts w:ascii="Consolas" w:eastAsia="Times New Roman" w:hAnsi="Consolas" w:cs="Times New Roman"/>
-          <w:color w:val="DCDCAA"/>
-          <w:sz w:val="21"/>
-          <w:szCs w:val="21"/>
-          <w:lang w:val="en-US" w:eastAsia="pt-PT"/>
-        </w:rPr>
-        <w:t>DQUTRA</w:t>
-      </w:r>
-      <w:r>
-        <w:rPr>
-          <w:rFonts w:ascii="Consolas" w:eastAsia="Times New Roman" w:hAnsi="Consolas" w:cs="Times New Roman"/>
-          <w:color w:val="D4D4D4"/>
-          <w:sz w:val="21"/>
-          <w:szCs w:val="21"/>
-          <w:lang w:val="en-US" w:eastAsia="pt-PT"/>
-        </w:rPr>
-        <w:t>(TASK,BUF)</w:t>
-      </w:r>
-    </w:p>
-    <w:p>
-      <w:pPr>
-        <w:pStyle w:val="PargrafodaLista"/>
-        <w:rPr>
-          <w:lang w:val="en-US"/>
-        </w:rPr>
-      </w:pPr>
-    </w:p>
-    <w:p>
-      <w:pPr>
-        <w:pStyle w:val="PargrafodaLista"/>
-      </w:pPr>
-      <w:r>
-        <w:t>O programa a seguir é</w:t>
-      </w:r>
-      <w:r>
-        <w:t xml:space="preserve"> chamado de LOGGER</w:t>
-      </w:r>
-      <w:r>
-        <w:t xml:space="preserve"> neste programa não se está a obter a mensagem de nenhuma queue aplicacional nem mesmo da LOG onde a mensagem se encontra atualmente, pois é feito obtenção de dados da memoria escrita pelo APU_WLOG (sendo a lógica implementado de muito baixo nível saído do pretendido nesta documentação não sendo por isso referido esses mesmos processos…)</w:t>
-      </w:r>
-      <w:r>
-        <w:t>. É neste momento (logger) onde é registado a mensagem no TMF (primario, backup e disco) de lembrar que a mensagem pode ocupar até 3 segmentos no máximo (48 bytes no total sendo 16 bytes por segmento) sendo a primeira posição da mensagem (posição do 1º segmento) o Numero de Série Interno.</w:t>
-      </w:r>
-    </w:p>
-    <w:p>
-      <w:pPr>
-        <w:pStyle w:val="PargrafodaLista"/>
-      </w:pPr>
-    </w:p>
-    <w:p>
-      <w:pPr>
-        <w:pStyle w:val="PargrafodaLista"/>
-      </w:pPr>
-      <w:r>
-        <w:t>Neste programa é chamado a subroutine LOGOUT</w:t>
-      </w:r>
-    </w:p>
-    <w:p>
-      <w:pPr>
-        <w:shd w:val="clear" w:color="auto" w:fill="1E1E1E"/>
-        <w:spacing w:after="0" w:line="285" w:lineRule="atLeast"/>
-        <w:rPr>
-          <w:rFonts w:ascii="Consolas" w:eastAsia="Times New Roman" w:hAnsi="Consolas" w:cs="Times New Roman"/>
-          <w:color w:val="D4D4D4"/>
-          <w:sz w:val="21"/>
-          <w:szCs w:val="21"/>
-          <w:lang w:eastAsia="pt-PT"/>
-        </w:rPr>
-      </w:pPr>
-      <w:r>
-        <w:rPr>
-          <w:rFonts w:ascii="Consolas" w:eastAsia="Times New Roman" w:hAnsi="Consolas" w:cs="Times New Roman"/>
-          <w:color w:val="C586C0"/>
-          <w:sz w:val="21"/>
-          <w:szCs w:val="21"/>
-          <w:lang w:eastAsia="pt-PT"/>
-        </w:rPr>
-        <w:t>CALL</w:t>
-      </w:r>
-      <w:r>
-        <w:rPr>
-          <w:rFonts w:ascii="Consolas" w:eastAsia="Times New Roman" w:hAnsi="Consolas" w:cs="Times New Roman"/>
-          <w:color w:val="D4D4D4"/>
-          <w:sz w:val="21"/>
-          <w:szCs w:val="21"/>
-          <w:lang w:eastAsia="pt-PT"/>
-        </w:rPr>
-        <w:t> </w:t>
-      </w:r>
-      <w:r>
-        <w:rPr>
-          <w:rFonts w:ascii="Consolas" w:eastAsia="Times New Roman" w:hAnsi="Consolas" w:cs="Times New Roman"/>
-          <w:color w:val="DCDCAA"/>
-          <w:sz w:val="21"/>
-          <w:szCs w:val="21"/>
-          <w:lang w:eastAsia="pt-PT"/>
-        </w:rPr>
-        <w:t>LOGOUT</w:t>
-      </w:r>
-      <w:r>
-        <w:rPr>
-          <w:rFonts w:ascii="Consolas" w:eastAsia="Times New Roman" w:hAnsi="Consolas" w:cs="Times New Roman"/>
-          <w:color w:val="D4D4D4"/>
-          <w:sz w:val="21"/>
-          <w:szCs w:val="21"/>
-          <w:lang w:eastAsia="pt-PT"/>
-        </w:rPr>
-        <w:t>(NUMOUT,HSER,HPPI)</w:t>
-      </w:r>
-    </w:p>
-    <w:p>
-      <w:pPr>
-        <w:pStyle w:val="PargrafodaLista"/>
       </w:pPr>
     </w:p>
     <w:p>
@@ -6738,8 +6740,6 @@
       <w:r>
         <w:t>baseado</w:t>
       </w:r>
-      <w:bookmarkStart w:id="0" w:name="_GoBack"/>
-      <w:bookmarkEnd w:id="0"/>
       <w:r>
         <w:t xml:space="preserve"> (final a ser feito pelo draw.io)</w:t>
       </w:r>
@@ -6864,6 +6864,7 @@
         <w:docPartUnique/>
       </w:docPartObj>
     </w:sdtPr>
+    <w:sdtEndPr/>
     <w:sdtContent>
       <w:p>
         <w:pPr>
@@ -7951,7 +7952,7 @@
     <w:lsdException w:name="Table Web 2" w:semiHidden="1" w:unhideWhenUsed="1"/>
     <w:lsdException w:name="Table Web 3" w:semiHidden="1" w:unhideWhenUsed="1"/>
     <w:lsdException w:name="Balloon Text" w:semiHidden="1" w:unhideWhenUsed="1"/>
-    <w:lsdException w:name="Table Grid" w:semiHidden="1" w:uiPriority="59" w:unhideWhenUsed="1"/>
+    <w:lsdException w:name="Table Grid" w:uiPriority="59"/>
     <w:lsdException w:name="Table Theme" w:semiHidden="1" w:unhideWhenUsed="1"/>
     <w:lsdException w:name="Placeholder Text" w:semiHidden="1"/>
     <w:lsdException w:name="No Spacing" w:uiPriority="1" w:qFormat="1"/>
@@ -8634,7 +8635,7 @@
 </file>
 
 <file path=customXml/itemProps1.xml><?xml version="1.0" encoding="utf-8"?>
-<ds:datastoreItem xmlns:ds="http://schemas.openxmlformats.org/officeDocument/2006/customXml" ds:itemID="{96E67427-C408-4BCB-9810-94093A8F4E8C}">
+<ds:datastoreItem xmlns:ds="http://schemas.openxmlformats.org/officeDocument/2006/customXml" ds:itemID="{F31F54F9-E515-44EF-B58B-0BB594227768}">
   <ds:schemaRefs>
     <ds:schemaRef ds:uri="http://schemas.openxmlformats.org/officeDocument/2006/bibliography"/>
   </ds:schemaRefs>

</xml_diff>